<commit_message>
Comlete part 1 Introduction of Project Proposal
</commit_message>
<xml_diff>
--- a/docs/requirements/Project Proposal.docx
+++ b/docs/requirements/Project Proposal.docx
@@ -1,6 +1,6 @@
 
 <file path=word/document.xml><?xml version="1.0" encoding="utf-8"?>
-<w:document xmlns:wpc="http://schemas.microsoft.com/office/word/2010/wordprocessingCanvas" xmlns:cx="http://schemas.microsoft.com/office/drawing/2014/chartex" xmlns:cx1="http://schemas.microsoft.com/office/drawing/2015/9/8/chartex" xmlns:cx2="http://schemas.microsoft.com/office/drawing/2015/10/21/chartex" xmlns:cx3="http://schemas.microsoft.com/office/drawing/2016/5/9/chartex" xmlns:cx4="http://schemas.microsoft.com/office/drawing/2016/5/10/chartex" xmlns:cx5="http://schemas.microsoft.com/office/drawing/2016/5/11/chartex" xmlns:cx6="http://schemas.microsoft.com/office/drawing/2016/5/12/chartex" xmlns:cx7="http://schemas.microsoft.com/office/drawing/2016/5/13/chartex" xmlns:cx8="http://schemas.microsoft.com/office/drawing/2016/5/14/chartex" xmlns:mc="http://schemas.openxmlformats.org/markup-compatibility/2006" xmlns:aink="http://schemas.microsoft.com/office/drawing/2016/ink" xmlns:am3d="http://schemas.microsoft.com/office/drawing/2017/model3d" xmlns:o="urn:schemas-microsoft-com:office:office" xmlns:oel="http://schemas.microsoft.com/office/2019/extlst" xmlns:r="http://schemas.openxmlformats.org/officeDocument/2006/relationships" xmlns:m="http://schemas.openxmlformats.org/officeDocument/2006/math" xmlns:v="urn:schemas-microsoft-com:vml" xmlns:wp14="http://schemas.microsoft.com/office/word/2010/wordprocessingDrawing" xmlns:wp="http://schemas.openxmlformats.org/drawingml/2006/wordprocessingDrawing" xmlns:w10="urn:schemas-microsoft-com:office:word" xmlns:w="http://schemas.openxmlformats.org/wordprocessingml/2006/main" xmlns:w14="http://schemas.microsoft.com/office/word/2010/wordml" xmlns:w15="http://schemas.microsoft.com/office/word/2012/wordml" xmlns:w16cex="http://schemas.microsoft.com/office/word/2018/wordml/cex" xmlns:w16cid="http://schemas.microsoft.com/office/word/2016/wordml/cid" xmlns:w16="http://schemas.microsoft.com/office/word/2018/wordml" xmlns:w16du="http://schemas.microsoft.com/office/word/2023/wordml/word16du" xmlns:w16sdtdh="http://schemas.microsoft.com/office/word/2020/wordml/sdtdatahash" xmlns:w16se="http://schemas.microsoft.com/office/word/2015/wordml/symex" xmlns:wpg="http://schemas.microsoft.com/office/word/2010/wordprocessingGroup" xmlns:wpi="http://schemas.microsoft.com/office/word/2010/wordprocessingInk" xmlns:wne="http://schemas.microsoft.com/office/word/2006/wordml" xmlns:wps="http://schemas.microsoft.com/office/word/2010/wordprocessingShape" mc:Ignorable="w14 w15 w16se w16cid w16 w16cex w16sdtdh wp14">
+<w:document xmlns:wpc="http://schemas.microsoft.com/office/word/2010/wordprocessingCanvas" xmlns:cx="http://schemas.microsoft.com/office/drawing/2014/chartex" xmlns:cx1="http://schemas.microsoft.com/office/drawing/2015/9/8/chartex" xmlns:cx2="http://schemas.microsoft.com/office/drawing/2015/10/21/chartex" xmlns:cx3="http://schemas.microsoft.com/office/drawing/2016/5/9/chartex" xmlns:cx4="http://schemas.microsoft.com/office/drawing/2016/5/10/chartex" xmlns:cx5="http://schemas.microsoft.com/office/drawing/2016/5/11/chartex" xmlns:cx6="http://schemas.microsoft.com/office/drawing/2016/5/12/chartex" xmlns:cx7="http://schemas.microsoft.com/office/drawing/2016/5/13/chartex" xmlns:cx8="http://schemas.microsoft.com/office/drawing/2016/5/14/chartex" xmlns:mc="http://schemas.openxmlformats.org/markup-compatibility/2006" xmlns:aink="http://schemas.microsoft.com/office/drawing/2016/ink" xmlns:am3d="http://schemas.microsoft.com/office/drawing/2017/model3d" xmlns:o="urn:schemas-microsoft-com:office:office" xmlns:oel="http://schemas.microsoft.com/office/2019/extlst" xmlns:r="http://schemas.openxmlformats.org/officeDocument/2006/relationships" xmlns:m="http://schemas.openxmlformats.org/officeDocument/2006/math" xmlns:v="urn:schemas-microsoft-com:vml" xmlns:wp14="http://schemas.microsoft.com/office/word/2010/wordprocessingDrawing" xmlns:wp="http://schemas.openxmlformats.org/drawingml/2006/wordprocessingDrawing" xmlns:w10="urn:schemas-microsoft-com:office:word" xmlns:w="http://schemas.openxmlformats.org/wordprocessingml/2006/main" xmlns:w14="http://schemas.microsoft.com/office/word/2010/wordml" xmlns:w15="http://schemas.microsoft.com/office/word/2012/wordml" xmlns:w16cex="http://schemas.microsoft.com/office/word/2018/wordml/cex" xmlns:w16cid="http://schemas.microsoft.com/office/word/2016/wordml/cid" xmlns:w16="http://schemas.microsoft.com/office/word/2018/wordml" xmlns:w16sdtdh="http://schemas.microsoft.com/office/word/2020/wordml/sdtdatahash" xmlns:w16se="http://schemas.microsoft.com/office/word/2015/wordml/symex" xmlns:wpg="http://schemas.microsoft.com/office/word/2010/wordprocessingGroup" xmlns:wpi="http://schemas.microsoft.com/office/word/2010/wordprocessingInk" xmlns:wne="http://schemas.microsoft.com/office/word/2006/wordml" xmlns:wps="http://schemas.microsoft.com/office/word/2010/wordprocessingShape" mc:Ignorable="w14 w15 w16se w16cid w16 w16cex w16sdtdh wp14">
   <w:body>
     <w:p>
       <w:pPr>
@@ -76,12 +76,71 @@
     <w:p>
       <w:pPr>
         <w:pStyle w:val="onvn"/>
-        <w:numPr>
-          <w:ilvl w:val="0"/>
-          <w:numId w:val="4"/>
-        </w:numPr>
-        <w:jc w:val="left"/>
-      </w:pPr>
+        <w:ind w:left="720"/>
+      </w:pPr>
+      <w:r>
+        <w:t>On average, each semester a student will have to study around 7-8 subjects, equivalent to 7-8 textbooks.</w:t>
+      </w:r>
+      <w:r>
+        <w:t xml:space="preserve"> </w:t>
+      </w:r>
+      <w:r>
+        <w:t>Among them are many textbooks used only once.</w:t>
+      </w:r>
+      <w:r>
+        <w:t xml:space="preserve"> “</w:t>
+      </w:r>
+      <w:r>
+        <w:t>2</w:t>
+      </w:r>
+      <w:r>
+        <w:t>H</w:t>
+      </w:r>
+      <w:r>
+        <w:t>and</w:t>
+      </w:r>
+      <w:r>
+        <w:t>B</w:t>
+      </w:r>
+      <w:r>
+        <w:t>ook</w:t>
+      </w:r>
+      <w:r>
+        <w:t>”</w:t>
+      </w:r>
+      <w:r>
+        <w:t xml:space="preserve"> </w:t>
+      </w:r>
+      <w:r>
+        <w:t>serves as a marketplace for students to</w:t>
+      </w:r>
+      <w:r>
+        <w:t xml:space="preserve"> sell</w:t>
+      </w:r>
+      <w:r>
+        <w:t xml:space="preserve"> old</w:t>
+      </w:r>
+      <w:r>
+        <w:t xml:space="preserve"> materials and learning tools </w:t>
+      </w:r>
+      <w:r>
+        <w:t>they no longer need to other students</w:t>
+      </w:r>
+      <w:r>
+        <w:t>.</w:t>
+      </w:r>
+      <w:r>
+        <w:t xml:space="preserve"> </w:t>
+      </w:r>
+      <w:r>
+        <w:t>This helps us make the most of available resources.</w:t>
+      </w:r>
+      <w:r>
+        <w:t xml:space="preserve"> </w:t>
+      </w:r>
+      <w:r>
+        <w:t>The products can be old books, old documents, old calculators, etc. In addition, this website also welcomes other sellers like bookstores, stationery stores, printing shops.</w:t>
+      </w:r>
     </w:p>
     <w:p>
       <w:pPr>
@@ -145,7 +204,7 @@
 </file>
 
 <file path=word/numbering.xml><?xml version="1.0" encoding="utf-8"?>
-<w:numbering xmlns:wpc="http://schemas.microsoft.com/office/word/2010/wordprocessingCanvas" xmlns:cx="http://schemas.microsoft.com/office/drawing/2014/chartex" xmlns:cx1="http://schemas.microsoft.com/office/drawing/2015/9/8/chartex" xmlns:cx2="http://schemas.microsoft.com/office/drawing/2015/10/21/chartex" xmlns:cx3="http://schemas.microsoft.com/office/drawing/2016/5/9/chartex" xmlns:cx4="http://schemas.microsoft.com/office/drawing/2016/5/10/chartex" xmlns:cx5="http://schemas.microsoft.com/office/drawing/2016/5/11/chartex" xmlns:cx6="http://schemas.microsoft.com/office/drawing/2016/5/12/chartex" xmlns:cx7="http://schemas.microsoft.com/office/drawing/2016/5/13/chartex" xmlns:cx8="http://schemas.microsoft.com/office/drawing/2016/5/14/chartex" xmlns:mc="http://schemas.openxmlformats.org/markup-compatibility/2006" xmlns:aink="http://schemas.microsoft.com/office/drawing/2016/ink" xmlns:am3d="http://schemas.microsoft.com/office/drawing/2017/model3d" xmlns:o="urn:schemas-microsoft-com:office:office" xmlns:oel="http://schemas.microsoft.com/office/2019/extlst" xmlns:r="http://schemas.openxmlformats.org/officeDocument/2006/relationships" xmlns:m="http://schemas.openxmlformats.org/officeDocument/2006/math" xmlns:v="urn:schemas-microsoft-com:vml" xmlns:wp14="http://schemas.microsoft.com/office/word/2010/wordprocessingDrawing" xmlns:wp="http://schemas.openxmlformats.org/drawingml/2006/wordprocessingDrawing" xmlns:w10="urn:schemas-microsoft-com:office:word" xmlns:w="http://schemas.openxmlformats.org/wordprocessingml/2006/main" xmlns:w14="http://schemas.microsoft.com/office/word/2010/wordml" xmlns:w15="http://schemas.microsoft.com/office/word/2012/wordml" xmlns:w16cex="http://schemas.microsoft.com/office/word/2018/wordml/cex" xmlns:w16cid="http://schemas.microsoft.com/office/word/2016/wordml/cid" xmlns:w16="http://schemas.microsoft.com/office/word/2018/wordml" xmlns:w16du="http://schemas.microsoft.com/office/word/2023/wordml/word16du" xmlns:w16sdtdh="http://schemas.microsoft.com/office/word/2020/wordml/sdtdatahash" xmlns:w16se="http://schemas.microsoft.com/office/word/2015/wordml/symex" xmlns:wpg="http://schemas.microsoft.com/office/word/2010/wordprocessingGroup" xmlns:wpi="http://schemas.microsoft.com/office/word/2010/wordprocessingInk" xmlns:wne="http://schemas.microsoft.com/office/word/2006/wordml" xmlns:wps="http://schemas.microsoft.com/office/word/2010/wordprocessingShape" mc:Ignorable="w14 w15 w16se w16cid w16 w16cex w16sdtdh wp14">
+<w:numbering xmlns:wpc="http://schemas.microsoft.com/office/word/2010/wordprocessingCanvas" xmlns:cx="http://schemas.microsoft.com/office/drawing/2014/chartex" xmlns:cx1="http://schemas.microsoft.com/office/drawing/2015/9/8/chartex" xmlns:cx2="http://schemas.microsoft.com/office/drawing/2015/10/21/chartex" xmlns:cx3="http://schemas.microsoft.com/office/drawing/2016/5/9/chartex" xmlns:cx4="http://schemas.microsoft.com/office/drawing/2016/5/10/chartex" xmlns:cx5="http://schemas.microsoft.com/office/drawing/2016/5/11/chartex" xmlns:cx6="http://schemas.microsoft.com/office/drawing/2016/5/12/chartex" xmlns:cx7="http://schemas.microsoft.com/office/drawing/2016/5/13/chartex" xmlns:cx8="http://schemas.microsoft.com/office/drawing/2016/5/14/chartex" xmlns:mc="http://schemas.openxmlformats.org/markup-compatibility/2006" xmlns:aink="http://schemas.microsoft.com/office/drawing/2016/ink" xmlns:am3d="http://schemas.microsoft.com/office/drawing/2017/model3d" xmlns:o="urn:schemas-microsoft-com:office:office" xmlns:oel="http://schemas.microsoft.com/office/2019/extlst" xmlns:r="http://schemas.openxmlformats.org/officeDocument/2006/relationships" xmlns:m="http://schemas.openxmlformats.org/officeDocument/2006/math" xmlns:v="urn:schemas-microsoft-com:vml" xmlns:wp14="http://schemas.microsoft.com/office/word/2010/wordprocessingDrawing" xmlns:wp="http://schemas.openxmlformats.org/drawingml/2006/wordprocessingDrawing" xmlns:w10="urn:schemas-microsoft-com:office:word" xmlns:w="http://schemas.openxmlformats.org/wordprocessingml/2006/main" xmlns:w14="http://schemas.microsoft.com/office/word/2010/wordml" xmlns:w15="http://schemas.microsoft.com/office/word/2012/wordml" xmlns:w16cex="http://schemas.microsoft.com/office/word/2018/wordml/cex" xmlns:w16cid="http://schemas.microsoft.com/office/word/2016/wordml/cid" xmlns:w16="http://schemas.microsoft.com/office/word/2018/wordml" xmlns:w16sdtdh="http://schemas.microsoft.com/office/word/2020/wordml/sdtdatahash" xmlns:w16se="http://schemas.microsoft.com/office/word/2015/wordml/symex" xmlns:wpg="http://schemas.microsoft.com/office/word/2010/wordprocessingGroup" xmlns:wpi="http://schemas.microsoft.com/office/word/2010/wordprocessingInk" xmlns:wne="http://schemas.microsoft.com/office/word/2006/wordml" xmlns:wps="http://schemas.microsoft.com/office/word/2010/wordprocessingShape" mc:Ignorable="w14 w15 w16se w16cid w16 w16cex w16sdtdh wp14">
   <w:abstractNum w:abstractNumId="0" w15:restartNumberingAfterBreak="0">
     <w:nsid w:val="012941F1"/>
     <w:multiLevelType w:val="hybridMultilevel"/>

</xml_diff>

<commit_message>
Complete Part 3 (Key features of Sellerrs)
</commit_message>
<xml_diff>
--- a/docs/requirements/Project Proposal.docx
+++ b/docs/requirements/Project Proposal.docx
@@ -1,6 +1,6 @@
 
 <file path=word/document.xml><?xml version="1.0" encoding="utf-8"?>
-<w:document xmlns:wpc="http://schemas.microsoft.com/office/word/2010/wordprocessingCanvas" xmlns:cx="http://schemas.microsoft.com/office/drawing/2014/chartex" xmlns:cx1="http://schemas.microsoft.com/office/drawing/2015/9/8/chartex" xmlns:cx2="http://schemas.microsoft.com/office/drawing/2015/10/21/chartex" xmlns:cx3="http://schemas.microsoft.com/office/drawing/2016/5/9/chartex" xmlns:cx4="http://schemas.microsoft.com/office/drawing/2016/5/10/chartex" xmlns:cx5="http://schemas.microsoft.com/office/drawing/2016/5/11/chartex" xmlns:cx6="http://schemas.microsoft.com/office/drawing/2016/5/12/chartex" xmlns:cx7="http://schemas.microsoft.com/office/drawing/2016/5/13/chartex" xmlns:cx8="http://schemas.microsoft.com/office/drawing/2016/5/14/chartex" xmlns:mc="http://schemas.openxmlformats.org/markup-compatibility/2006" xmlns:aink="http://schemas.microsoft.com/office/drawing/2016/ink" xmlns:am3d="http://schemas.microsoft.com/office/drawing/2017/model3d" xmlns:o="urn:schemas-microsoft-com:office:office" xmlns:oel="http://schemas.microsoft.com/office/2019/extlst" xmlns:r="http://schemas.openxmlformats.org/officeDocument/2006/relationships" xmlns:m="http://schemas.openxmlformats.org/officeDocument/2006/math" xmlns:v="urn:schemas-microsoft-com:vml" xmlns:wp14="http://schemas.microsoft.com/office/word/2010/wordprocessingDrawing" xmlns:wp="http://schemas.openxmlformats.org/drawingml/2006/wordprocessingDrawing" xmlns:w10="urn:schemas-microsoft-com:office:word" xmlns:w="http://schemas.openxmlformats.org/wordprocessingml/2006/main" xmlns:w14="http://schemas.microsoft.com/office/word/2010/wordml" xmlns:w15="http://schemas.microsoft.com/office/word/2012/wordml" xmlns:w16cex="http://schemas.microsoft.com/office/word/2018/wordml/cex" xmlns:w16cid="http://schemas.microsoft.com/office/word/2016/wordml/cid" xmlns:w16="http://schemas.microsoft.com/office/word/2018/wordml" xmlns:w16du="http://schemas.microsoft.com/office/word/2023/wordml/word16du" xmlns:w16sdtdh="http://schemas.microsoft.com/office/word/2020/wordml/sdtdatahash" xmlns:w16se="http://schemas.microsoft.com/office/word/2015/wordml/symex" xmlns:wpg="http://schemas.microsoft.com/office/word/2010/wordprocessingGroup" xmlns:wpi="http://schemas.microsoft.com/office/word/2010/wordprocessingInk" xmlns:wne="http://schemas.microsoft.com/office/word/2006/wordml" xmlns:wps="http://schemas.microsoft.com/office/word/2010/wordprocessingShape" mc:Ignorable="w14 w15 w16se w16cid w16 w16cex w16sdtdh wp14">
+<w:document xmlns:wpc="http://schemas.microsoft.com/office/word/2010/wordprocessingCanvas" xmlns:cx="http://schemas.microsoft.com/office/drawing/2014/chartex" xmlns:cx1="http://schemas.microsoft.com/office/drawing/2015/9/8/chartex" xmlns:cx2="http://schemas.microsoft.com/office/drawing/2015/10/21/chartex" xmlns:cx3="http://schemas.microsoft.com/office/drawing/2016/5/9/chartex" xmlns:cx4="http://schemas.microsoft.com/office/drawing/2016/5/10/chartex" xmlns:cx5="http://schemas.microsoft.com/office/drawing/2016/5/11/chartex" xmlns:cx6="http://schemas.microsoft.com/office/drawing/2016/5/12/chartex" xmlns:cx7="http://schemas.microsoft.com/office/drawing/2016/5/13/chartex" xmlns:cx8="http://schemas.microsoft.com/office/drawing/2016/5/14/chartex" xmlns:mc="http://schemas.openxmlformats.org/markup-compatibility/2006" xmlns:aink="http://schemas.microsoft.com/office/drawing/2016/ink" xmlns:am3d="http://schemas.microsoft.com/office/drawing/2017/model3d" xmlns:o="urn:schemas-microsoft-com:office:office" xmlns:r="http://schemas.openxmlformats.org/officeDocument/2006/relationships" xmlns:m="http://schemas.openxmlformats.org/officeDocument/2006/math" xmlns:v="urn:schemas-microsoft-com:vml" xmlns:wp14="http://schemas.microsoft.com/office/word/2010/wordprocessingDrawing" xmlns:wp="http://schemas.openxmlformats.org/drawingml/2006/wordprocessingDrawing" xmlns:w10="urn:schemas-microsoft-com:office:word" xmlns:w="http://schemas.openxmlformats.org/wordprocessingml/2006/main" xmlns:w14="http://schemas.microsoft.com/office/word/2010/wordml" xmlns:w15="http://schemas.microsoft.com/office/word/2012/wordml" xmlns:w16cex="http://schemas.microsoft.com/office/word/2018/wordml/cex" xmlns:w16cid="http://schemas.microsoft.com/office/word/2016/wordml/cid" xmlns:w16="http://schemas.microsoft.com/office/word/2018/wordml" xmlns:w16se="http://schemas.microsoft.com/office/word/2015/wordml/symex" xmlns:wpg="http://schemas.microsoft.com/office/word/2010/wordprocessingGroup" xmlns:wpi="http://schemas.microsoft.com/office/word/2010/wordprocessingInk" xmlns:wne="http://schemas.microsoft.com/office/word/2006/wordml" xmlns:wps="http://schemas.microsoft.com/office/word/2010/wordprocessingShape" mc:Ignorable="w14 w15 w16se w16cid w16 w16cex wp14">
   <w:body>
     <w:p>
       <w:pPr>
@@ -122,12 +122,307 @@
     <w:p>
       <w:pPr>
         <w:pStyle w:val="onvn"/>
+        <w:ind w:left="720"/>
+        <w:jc w:val="left"/>
+      </w:pPr>
+      <w:r>
+        <w:t>3.1. Key features of sellers</w:t>
+      </w:r>
+    </w:p>
+    <w:p>
+      <w:pPr>
+        <w:pStyle w:val="onvn"/>
+        <w:ind w:left="720"/>
+        <w:jc w:val="left"/>
+        <w:rPr>
+          <w:lang w:val="vi-VN"/>
+        </w:rPr>
+      </w:pPr>
+      <w:r>
+        <w:rPr>
+          <w:lang w:val="vi-VN"/>
+        </w:rPr>
+        <w:t>- Account: Log in, sign up, log out, change password, remember password, edit profile infomation.</w:t>
+      </w:r>
+    </w:p>
+    <w:p>
+      <w:pPr>
+        <w:pStyle w:val="onvn"/>
+        <w:ind w:left="720"/>
+        <w:jc w:val="left"/>
+      </w:pPr>
+      <w:r>
+        <w:rPr>
+          <w:lang w:val="vi-VN"/>
+        </w:rPr>
+        <w:t xml:space="preserve">- </w:t>
+      </w:r>
+      <w:r>
+        <w:t xml:space="preserve">[CRUD] </w:t>
+      </w:r>
+      <w:r>
+        <w:t xml:space="preserve">Post, view, </w:t>
+      </w:r>
+      <w:r>
+        <w:t xml:space="preserve">update and </w:t>
+      </w:r>
+      <w:r>
+        <w:t xml:space="preserve">delete </w:t>
+      </w:r>
+      <w:r>
+        <w:t>their</w:t>
+      </w:r>
+      <w:r>
+        <w:rPr>
+          <w:lang w:val="vi-VN"/>
+        </w:rPr>
+        <w:t xml:space="preserve"> product i</w:t>
+      </w:r>
+      <w:r>
+        <w:t>nformation.</w:t>
+      </w:r>
+    </w:p>
+    <w:p>
+      <w:pPr>
+        <w:pStyle w:val="onvn"/>
+        <w:ind w:left="720"/>
+        <w:jc w:val="left"/>
+      </w:pPr>
+      <w:r>
+        <w:t xml:space="preserve">- </w:t>
+      </w:r>
+      <w:r>
+        <w:t>Manage</w:t>
+      </w:r>
+      <w:r>
+        <w:t xml:space="preserve"> </w:t>
+      </w:r>
+      <w:r>
+        <w:t>list</w:t>
+      </w:r>
+      <w:r>
+        <w:rPr>
+          <w:lang w:val="vi-VN"/>
+        </w:rPr>
+        <w:t xml:space="preserve"> </w:t>
+      </w:r>
+      <w:r>
+        <w:t>of purchase orders</w:t>
+      </w:r>
+    </w:p>
+    <w:p>
+      <w:pPr>
+        <w:pStyle w:val="onvn"/>
+        <w:ind w:left="720"/>
+        <w:jc w:val="left"/>
+      </w:pPr>
+      <w:r>
+        <w:t>- Respond</w:t>
+      </w:r>
+      <w:r>
+        <w:rPr>
+          <w:lang w:val="vi-VN"/>
+        </w:rPr>
+        <w:t xml:space="preserve"> </w:t>
+      </w:r>
+      <w:r>
+        <w:rPr>
+          <w:lang w:val="vi-VN"/>
+        </w:rPr>
+        <w:t>to cu</w:t>
+      </w:r>
+      <w:r>
+        <w:t>stomer feedbacks</w:t>
+      </w:r>
+    </w:p>
+    <w:p>
+      <w:pPr>
+        <w:pStyle w:val="onvn"/>
+        <w:ind w:left="851" w:hanging="131"/>
+        <w:jc w:val="left"/>
+      </w:pPr>
+      <w:r>
+        <w:t>- Chat box with customers to: answer questions, deal with complaints, provide information on promotions, …</w:t>
+      </w:r>
+    </w:p>
+    <w:p>
+      <w:pPr>
+        <w:pStyle w:val="onvn"/>
+        <w:ind w:left="720"/>
+        <w:jc w:val="left"/>
+        <w:rPr>
+          <w:lang w:val="vi-VN"/>
+        </w:rPr>
+      </w:pPr>
+      <w:r>
+        <w:t xml:space="preserve">- </w:t>
+      </w:r>
+      <w:r>
+        <w:t>View</w:t>
+      </w:r>
+      <w:r>
+        <w:rPr>
+          <w:lang w:val="vi-VN"/>
+        </w:rPr>
+        <w:t xml:space="preserve"> statistical infomatio</w:t>
+      </w:r>
+      <w:r>
+        <w:rPr>
+          <w:lang w:val="vi-VN"/>
+        </w:rPr>
+        <w:t>n:</w:t>
+      </w:r>
+    </w:p>
+    <w:p>
+      <w:pPr>
+        <w:pStyle w:val="onvn"/>
+        <w:ind w:left="851"/>
+        <w:jc w:val="left"/>
+        <w:rPr>
+          <w:lang w:val="vi-VN"/>
+        </w:rPr>
+      </w:pPr>
+      <w:r>
+        <w:rPr>
+          <w:lang w:val="vi-VN"/>
+        </w:rPr>
+        <w:t>+ Total number of purchased products</w:t>
+      </w:r>
+    </w:p>
+    <w:p>
+      <w:pPr>
+        <w:pStyle w:val="onvn"/>
+        <w:tabs>
+          <w:tab w:val="left" w:pos="851"/>
+        </w:tabs>
+        <w:jc w:val="left"/>
+        <w:rPr>
+          <w:lang w:val="vi-VN"/>
+        </w:rPr>
+      </w:pPr>
+      <w:r>
+        <w:rPr>
+          <w:lang w:val="vi-VN"/>
+        </w:rPr>
+        <w:tab/>
+        <w:t xml:space="preserve">+ Quantity of </w:t>
+      </w:r>
+      <w:r>
+        <w:rPr>
+          <w:lang w:val="vi-VN"/>
+        </w:rPr>
+        <w:t xml:space="preserve">each </w:t>
+      </w:r>
+      <w:r>
+        <w:rPr>
+          <w:lang w:val="vi-VN"/>
+        </w:rPr>
+        <w:t>product in stock</w:t>
+      </w:r>
+      <w:r>
+        <w:rPr>
+          <w:lang w:val="vi-VN"/>
+        </w:rPr>
+        <w:t xml:space="preserve"> </w:t>
+      </w:r>
+    </w:p>
+    <w:p>
+      <w:pPr>
+        <w:pStyle w:val="onvn"/>
+        <w:tabs>
+          <w:tab w:val="left" w:pos="851"/>
+        </w:tabs>
+        <w:jc w:val="left"/>
+        <w:rPr>
+          <w:lang w:val="vi-VN"/>
+        </w:rPr>
+      </w:pPr>
+      <w:r>
+        <w:rPr>
+          <w:lang w:val="vi-VN"/>
+        </w:rPr>
+        <w:tab/>
+        <w:t xml:space="preserve">+ Number of times </w:t>
+      </w:r>
+      <w:r>
+        <w:rPr>
+          <w:lang w:val="vi-VN"/>
+        </w:rPr>
+        <w:t>each</w:t>
+      </w:r>
+      <w:r>
+        <w:rPr>
+          <w:lang w:val="vi-VN"/>
+        </w:rPr>
+        <w:t xml:space="preserve"> product has been viewed and purchased</w:t>
+      </w:r>
+    </w:p>
+    <w:p>
+      <w:pPr>
+        <w:pStyle w:val="onvn"/>
+        <w:tabs>
+          <w:tab w:val="left" w:pos="851"/>
+        </w:tabs>
+        <w:jc w:val="left"/>
+        <w:rPr>
+          <w:lang w:val="vi-VN"/>
+        </w:rPr>
+      </w:pPr>
+      <w:r>
+        <w:rPr>
+          <w:lang w:val="vi-VN"/>
+        </w:rPr>
+        <w:tab/>
+        <w:t xml:space="preserve">+ </w:t>
+      </w:r>
+      <w:r>
+        <w:rPr>
+          <w:lang w:val="vi-VN"/>
+        </w:rPr>
+        <w:t>Number of customer ratings and reviews</w:t>
+      </w:r>
+    </w:p>
+    <w:p>
+      <w:pPr>
+        <w:pStyle w:val="onvn"/>
+        <w:tabs>
+          <w:tab w:val="left" w:pos="851"/>
+        </w:tabs>
+        <w:jc w:val="left"/>
+        <w:rPr>
+          <w:lang w:val="vi-VN"/>
+        </w:rPr>
+      </w:pPr>
+      <w:r>
+        <w:rPr>
+          <w:lang w:val="vi-VN"/>
+        </w:rPr>
+        <w:tab/>
+        <w:t>+ Mangage all of customer ratings and reviews</w:t>
+      </w:r>
+    </w:p>
+    <w:p>
+      <w:pPr>
+        <w:pStyle w:val="onvn"/>
         <w:numPr>
           <w:ilvl w:val="0"/>
-          <w:numId w:val="4"/>
+          <w:numId w:val="8"/>
         </w:numPr>
+        <w:tabs>
+          <w:tab w:val="left" w:pos="851"/>
+        </w:tabs>
+        <w:ind w:left="851" w:hanging="131"/>
         <w:jc w:val="left"/>
-      </w:pPr>
+        <w:rPr>
+          <w:lang w:val="vi-VN"/>
+        </w:rPr>
+      </w:pPr>
+      <w:r>
+        <w:rPr>
+          <w:lang w:val="vi-VN"/>
+        </w:rPr>
+        <w:t>[CRUD] Create, view, update and delete discount vouchers for all products or some certain products on special occasions.</w:t>
+      </w:r>
     </w:p>
     <w:p>
       <w:pPr>
@@ -145,7 +440,7 @@
 </file>
 
 <file path=word/numbering.xml><?xml version="1.0" encoding="utf-8"?>
-<w:numbering xmlns:wpc="http://schemas.microsoft.com/office/word/2010/wordprocessingCanvas" xmlns:cx="http://schemas.microsoft.com/office/drawing/2014/chartex" xmlns:cx1="http://schemas.microsoft.com/office/drawing/2015/9/8/chartex" xmlns:cx2="http://schemas.microsoft.com/office/drawing/2015/10/21/chartex" xmlns:cx3="http://schemas.microsoft.com/office/drawing/2016/5/9/chartex" xmlns:cx4="http://schemas.microsoft.com/office/drawing/2016/5/10/chartex" xmlns:cx5="http://schemas.microsoft.com/office/drawing/2016/5/11/chartex" xmlns:cx6="http://schemas.microsoft.com/office/drawing/2016/5/12/chartex" xmlns:cx7="http://schemas.microsoft.com/office/drawing/2016/5/13/chartex" xmlns:cx8="http://schemas.microsoft.com/office/drawing/2016/5/14/chartex" xmlns:mc="http://schemas.openxmlformats.org/markup-compatibility/2006" xmlns:aink="http://schemas.microsoft.com/office/drawing/2016/ink" xmlns:am3d="http://schemas.microsoft.com/office/drawing/2017/model3d" xmlns:o="urn:schemas-microsoft-com:office:office" xmlns:oel="http://schemas.microsoft.com/office/2019/extlst" xmlns:r="http://schemas.openxmlformats.org/officeDocument/2006/relationships" xmlns:m="http://schemas.openxmlformats.org/officeDocument/2006/math" xmlns:v="urn:schemas-microsoft-com:vml" xmlns:wp14="http://schemas.microsoft.com/office/word/2010/wordprocessingDrawing" xmlns:wp="http://schemas.openxmlformats.org/drawingml/2006/wordprocessingDrawing" xmlns:w10="urn:schemas-microsoft-com:office:word" xmlns:w="http://schemas.openxmlformats.org/wordprocessingml/2006/main" xmlns:w14="http://schemas.microsoft.com/office/word/2010/wordml" xmlns:w15="http://schemas.microsoft.com/office/word/2012/wordml" xmlns:w16cex="http://schemas.microsoft.com/office/word/2018/wordml/cex" xmlns:w16cid="http://schemas.microsoft.com/office/word/2016/wordml/cid" xmlns:w16="http://schemas.microsoft.com/office/word/2018/wordml" xmlns:w16du="http://schemas.microsoft.com/office/word/2023/wordml/word16du" xmlns:w16sdtdh="http://schemas.microsoft.com/office/word/2020/wordml/sdtdatahash" xmlns:w16se="http://schemas.microsoft.com/office/word/2015/wordml/symex" xmlns:wpg="http://schemas.microsoft.com/office/word/2010/wordprocessingGroup" xmlns:wpi="http://schemas.microsoft.com/office/word/2010/wordprocessingInk" xmlns:wne="http://schemas.microsoft.com/office/word/2006/wordml" xmlns:wps="http://schemas.microsoft.com/office/word/2010/wordprocessingShape" mc:Ignorable="w14 w15 w16se w16cid w16 w16cex w16sdtdh wp14">
+<w:numbering xmlns:wpc="http://schemas.microsoft.com/office/word/2010/wordprocessingCanvas" xmlns:cx="http://schemas.microsoft.com/office/drawing/2014/chartex" xmlns:cx1="http://schemas.microsoft.com/office/drawing/2015/9/8/chartex" xmlns:cx2="http://schemas.microsoft.com/office/drawing/2015/10/21/chartex" xmlns:cx3="http://schemas.microsoft.com/office/drawing/2016/5/9/chartex" xmlns:cx4="http://schemas.microsoft.com/office/drawing/2016/5/10/chartex" xmlns:cx5="http://schemas.microsoft.com/office/drawing/2016/5/11/chartex" xmlns:cx6="http://schemas.microsoft.com/office/drawing/2016/5/12/chartex" xmlns:cx7="http://schemas.microsoft.com/office/drawing/2016/5/13/chartex" xmlns:cx8="http://schemas.microsoft.com/office/drawing/2016/5/14/chartex" xmlns:mc="http://schemas.openxmlformats.org/markup-compatibility/2006" xmlns:aink="http://schemas.microsoft.com/office/drawing/2016/ink" xmlns:am3d="http://schemas.microsoft.com/office/drawing/2017/model3d" xmlns:o="urn:schemas-microsoft-com:office:office" xmlns:r="http://schemas.openxmlformats.org/officeDocument/2006/relationships" xmlns:m="http://schemas.openxmlformats.org/officeDocument/2006/math" xmlns:v="urn:schemas-microsoft-com:vml" xmlns:wp14="http://schemas.microsoft.com/office/word/2010/wordprocessingDrawing" xmlns:wp="http://schemas.openxmlformats.org/drawingml/2006/wordprocessingDrawing" xmlns:w10="urn:schemas-microsoft-com:office:word" xmlns:w="http://schemas.openxmlformats.org/wordprocessingml/2006/main" xmlns:w14="http://schemas.microsoft.com/office/word/2010/wordml" xmlns:w15="http://schemas.microsoft.com/office/word/2012/wordml" xmlns:w16cex="http://schemas.microsoft.com/office/word/2018/wordml/cex" xmlns:w16cid="http://schemas.microsoft.com/office/word/2016/wordml/cid" xmlns:w16="http://schemas.microsoft.com/office/word/2018/wordml" xmlns:w16se="http://schemas.microsoft.com/office/word/2015/wordml/symex" xmlns:wpg="http://schemas.microsoft.com/office/word/2010/wordprocessingGroup" xmlns:wpi="http://schemas.microsoft.com/office/word/2010/wordprocessingInk" xmlns:wne="http://schemas.microsoft.com/office/word/2006/wordml" xmlns:wps="http://schemas.microsoft.com/office/word/2010/wordprocessingShape" mc:Ignorable="w14 w15 w16se w16cid w16 w16cex wp14">
   <w:abstractNum w:abstractNumId="0" w15:restartNumberingAfterBreak="0">
     <w:nsid w:val="012941F1"/>
     <w:multiLevelType w:val="hybridMultilevel"/>
@@ -260,6 +555,119 @@
     </w:lvl>
   </w:abstractNum>
   <w:abstractNum w:abstractNumId="1" w15:restartNumberingAfterBreak="0">
+    <w:nsid w:val="0F9D3248"/>
+    <w:multiLevelType w:val="hybridMultilevel"/>
+    <w:tmpl w:val="8AAC7FDC"/>
+    <w:lvl w:ilvl="0" w:tplc="25E89CEC">
+      <w:start w:val="3"/>
+      <w:numFmt w:val="bullet"/>
+      <w:lvlText w:val="-"/>
+      <w:lvlJc w:val="left"/>
+      <w:pPr>
+        <w:ind w:left="720" w:hanging="360"/>
+      </w:pPr>
+      <w:rPr>
+        <w:rFonts w:ascii="Times New Roman" w:eastAsia="Times New Roman" w:hAnsi="Times New Roman" w:cs="Times New Roman" w:hint="default"/>
+      </w:rPr>
+    </w:lvl>
+    <w:lvl w:ilvl="1" w:tplc="04090003" w:tentative="1">
+      <w:start w:val="1"/>
+      <w:numFmt w:val="bullet"/>
+      <w:lvlText w:val="o"/>
+      <w:lvlJc w:val="left"/>
+      <w:pPr>
+        <w:ind w:left="1440" w:hanging="360"/>
+      </w:pPr>
+      <w:rPr>
+        <w:rFonts w:ascii="Courier New" w:hAnsi="Courier New" w:cs="Courier New" w:hint="default"/>
+      </w:rPr>
+    </w:lvl>
+    <w:lvl w:ilvl="2" w:tplc="04090005" w:tentative="1">
+      <w:start w:val="1"/>
+      <w:numFmt w:val="bullet"/>
+      <w:lvlText w:val=""/>
+      <w:lvlJc w:val="left"/>
+      <w:pPr>
+        <w:ind w:left="2160" w:hanging="360"/>
+      </w:pPr>
+      <w:rPr>
+        <w:rFonts w:ascii="Wingdings" w:hAnsi="Wingdings" w:hint="default"/>
+      </w:rPr>
+    </w:lvl>
+    <w:lvl w:ilvl="3" w:tplc="04090001" w:tentative="1">
+      <w:start w:val="1"/>
+      <w:numFmt w:val="bullet"/>
+      <w:lvlText w:val=""/>
+      <w:lvlJc w:val="left"/>
+      <w:pPr>
+        <w:ind w:left="2880" w:hanging="360"/>
+      </w:pPr>
+      <w:rPr>
+        <w:rFonts w:ascii="Symbol" w:hAnsi="Symbol" w:hint="default"/>
+      </w:rPr>
+    </w:lvl>
+    <w:lvl w:ilvl="4" w:tplc="04090003" w:tentative="1">
+      <w:start w:val="1"/>
+      <w:numFmt w:val="bullet"/>
+      <w:lvlText w:val="o"/>
+      <w:lvlJc w:val="left"/>
+      <w:pPr>
+        <w:ind w:left="3600" w:hanging="360"/>
+      </w:pPr>
+      <w:rPr>
+        <w:rFonts w:ascii="Courier New" w:hAnsi="Courier New" w:cs="Courier New" w:hint="default"/>
+      </w:rPr>
+    </w:lvl>
+    <w:lvl w:ilvl="5" w:tplc="04090005" w:tentative="1">
+      <w:start w:val="1"/>
+      <w:numFmt w:val="bullet"/>
+      <w:lvlText w:val=""/>
+      <w:lvlJc w:val="left"/>
+      <w:pPr>
+        <w:ind w:left="4320" w:hanging="360"/>
+      </w:pPr>
+      <w:rPr>
+        <w:rFonts w:ascii="Wingdings" w:hAnsi="Wingdings" w:hint="default"/>
+      </w:rPr>
+    </w:lvl>
+    <w:lvl w:ilvl="6" w:tplc="04090001" w:tentative="1">
+      <w:start w:val="1"/>
+      <w:numFmt w:val="bullet"/>
+      <w:lvlText w:val=""/>
+      <w:lvlJc w:val="left"/>
+      <w:pPr>
+        <w:ind w:left="5040" w:hanging="360"/>
+      </w:pPr>
+      <w:rPr>
+        <w:rFonts w:ascii="Symbol" w:hAnsi="Symbol" w:hint="default"/>
+      </w:rPr>
+    </w:lvl>
+    <w:lvl w:ilvl="7" w:tplc="04090003" w:tentative="1">
+      <w:start w:val="1"/>
+      <w:numFmt w:val="bullet"/>
+      <w:lvlText w:val="o"/>
+      <w:lvlJc w:val="left"/>
+      <w:pPr>
+        <w:ind w:left="5760" w:hanging="360"/>
+      </w:pPr>
+      <w:rPr>
+        <w:rFonts w:ascii="Courier New" w:hAnsi="Courier New" w:cs="Courier New" w:hint="default"/>
+      </w:rPr>
+    </w:lvl>
+    <w:lvl w:ilvl="8" w:tplc="04090005" w:tentative="1">
+      <w:start w:val="1"/>
+      <w:numFmt w:val="bullet"/>
+      <w:lvlText w:val=""/>
+      <w:lvlJc w:val="left"/>
+      <w:pPr>
+        <w:ind w:left="6480" w:hanging="360"/>
+      </w:pPr>
+      <w:rPr>
+        <w:rFonts w:ascii="Wingdings" w:hAnsi="Wingdings" w:hint="default"/>
+      </w:rPr>
+    </w:lvl>
+  </w:abstractNum>
+  <w:abstractNum w:abstractNumId="2" w15:restartNumberingAfterBreak="0">
     <w:nsid w:val="224152B5"/>
     <w:multiLevelType w:val="hybridMultilevel"/>
     <w:tmpl w:val="33F84142"/>
@@ -372,7 +780,7 @@
       </w:rPr>
     </w:lvl>
   </w:abstractNum>
-  <w:abstractNum w:abstractNumId="2" w15:restartNumberingAfterBreak="0">
+  <w:abstractNum w:abstractNumId="3" w15:restartNumberingAfterBreak="0">
     <w:nsid w:val="3DE70D4F"/>
     <w:multiLevelType w:val="hybridMultilevel"/>
     <w:tmpl w:val="D8E8D41E"/>
@@ -461,7 +869,7 @@
       </w:pPr>
     </w:lvl>
   </w:abstractNum>
-  <w:abstractNum w:abstractNumId="3" w15:restartNumberingAfterBreak="0">
+  <w:abstractNum w:abstractNumId="4" w15:restartNumberingAfterBreak="0">
     <w:nsid w:val="521706B5"/>
     <w:multiLevelType w:val="hybridMultilevel"/>
     <w:tmpl w:val="E5E084D6"/>
@@ -574,23 +982,314 @@
       </w:rPr>
     </w:lvl>
   </w:abstractNum>
-  <w:num w:numId="1" w16cid:durableId="1758012400">
+  <w:abstractNum w:abstractNumId="5" w15:restartNumberingAfterBreak="0">
+    <w:nsid w:val="53287099"/>
+    <w:multiLevelType w:val="multilevel"/>
+    <w:tmpl w:val="FCE0B644"/>
+    <w:lvl w:ilvl="0">
+      <w:start w:val="1"/>
+      <w:numFmt w:val="bullet"/>
+      <w:lvlText w:val=""/>
+      <w:lvlJc w:val="left"/>
+      <w:pPr>
+        <w:tabs>
+          <w:tab w:val="num" w:pos="720"/>
+        </w:tabs>
+        <w:ind w:left="720" w:hanging="360"/>
+      </w:pPr>
+      <w:rPr>
+        <w:rFonts w:ascii="Symbol" w:hAnsi="Symbol" w:hint="default"/>
+        <w:sz w:val="20"/>
+      </w:rPr>
+    </w:lvl>
+    <w:lvl w:ilvl="1">
+      <w:start w:val="1"/>
+      <w:numFmt w:val="bullet"/>
+      <w:lvlText w:val="o"/>
+      <w:lvlJc w:val="left"/>
+      <w:pPr>
+        <w:tabs>
+          <w:tab w:val="num" w:pos="1440"/>
+        </w:tabs>
+        <w:ind w:left="1440" w:hanging="360"/>
+      </w:pPr>
+      <w:rPr>
+        <w:rFonts w:ascii="Courier New" w:hAnsi="Courier New" w:hint="default"/>
+        <w:sz w:val="20"/>
+      </w:rPr>
+    </w:lvl>
+    <w:lvl w:ilvl="2" w:tentative="1">
+      <w:start w:val="1"/>
+      <w:numFmt w:val="bullet"/>
+      <w:lvlText w:val=""/>
+      <w:lvlJc w:val="left"/>
+      <w:pPr>
+        <w:tabs>
+          <w:tab w:val="num" w:pos="2160"/>
+        </w:tabs>
+        <w:ind w:left="2160" w:hanging="360"/>
+      </w:pPr>
+      <w:rPr>
+        <w:rFonts w:ascii="Wingdings" w:hAnsi="Wingdings" w:hint="default"/>
+        <w:sz w:val="20"/>
+      </w:rPr>
+    </w:lvl>
+    <w:lvl w:ilvl="3" w:tentative="1">
+      <w:start w:val="1"/>
+      <w:numFmt w:val="bullet"/>
+      <w:lvlText w:val=""/>
+      <w:lvlJc w:val="left"/>
+      <w:pPr>
+        <w:tabs>
+          <w:tab w:val="num" w:pos="2880"/>
+        </w:tabs>
+        <w:ind w:left="2880" w:hanging="360"/>
+      </w:pPr>
+      <w:rPr>
+        <w:rFonts w:ascii="Wingdings" w:hAnsi="Wingdings" w:hint="default"/>
+        <w:sz w:val="20"/>
+      </w:rPr>
+    </w:lvl>
+    <w:lvl w:ilvl="4" w:tentative="1">
+      <w:start w:val="1"/>
+      <w:numFmt w:val="bullet"/>
+      <w:lvlText w:val=""/>
+      <w:lvlJc w:val="left"/>
+      <w:pPr>
+        <w:tabs>
+          <w:tab w:val="num" w:pos="3600"/>
+        </w:tabs>
+        <w:ind w:left="3600" w:hanging="360"/>
+      </w:pPr>
+      <w:rPr>
+        <w:rFonts w:ascii="Wingdings" w:hAnsi="Wingdings" w:hint="default"/>
+        <w:sz w:val="20"/>
+      </w:rPr>
+    </w:lvl>
+    <w:lvl w:ilvl="5" w:tentative="1">
+      <w:start w:val="1"/>
+      <w:numFmt w:val="bullet"/>
+      <w:lvlText w:val=""/>
+      <w:lvlJc w:val="left"/>
+      <w:pPr>
+        <w:tabs>
+          <w:tab w:val="num" w:pos="4320"/>
+        </w:tabs>
+        <w:ind w:left="4320" w:hanging="360"/>
+      </w:pPr>
+      <w:rPr>
+        <w:rFonts w:ascii="Wingdings" w:hAnsi="Wingdings" w:hint="default"/>
+        <w:sz w:val="20"/>
+      </w:rPr>
+    </w:lvl>
+    <w:lvl w:ilvl="6" w:tentative="1">
+      <w:start w:val="1"/>
+      <w:numFmt w:val="bullet"/>
+      <w:lvlText w:val=""/>
+      <w:lvlJc w:val="left"/>
+      <w:pPr>
+        <w:tabs>
+          <w:tab w:val="num" w:pos="5040"/>
+        </w:tabs>
+        <w:ind w:left="5040" w:hanging="360"/>
+      </w:pPr>
+      <w:rPr>
+        <w:rFonts w:ascii="Wingdings" w:hAnsi="Wingdings" w:hint="default"/>
+        <w:sz w:val="20"/>
+      </w:rPr>
+    </w:lvl>
+    <w:lvl w:ilvl="7" w:tentative="1">
+      <w:start w:val="1"/>
+      <w:numFmt w:val="bullet"/>
+      <w:lvlText w:val=""/>
+      <w:lvlJc w:val="left"/>
+      <w:pPr>
+        <w:tabs>
+          <w:tab w:val="num" w:pos="5760"/>
+        </w:tabs>
+        <w:ind w:left="5760" w:hanging="360"/>
+      </w:pPr>
+      <w:rPr>
+        <w:rFonts w:ascii="Wingdings" w:hAnsi="Wingdings" w:hint="default"/>
+        <w:sz w:val="20"/>
+      </w:rPr>
+    </w:lvl>
+    <w:lvl w:ilvl="8" w:tentative="1">
+      <w:start w:val="1"/>
+      <w:numFmt w:val="bullet"/>
+      <w:lvlText w:val=""/>
+      <w:lvlJc w:val="left"/>
+      <w:pPr>
+        <w:tabs>
+          <w:tab w:val="num" w:pos="6480"/>
+        </w:tabs>
+        <w:ind w:left="6480" w:hanging="360"/>
+      </w:pPr>
+      <w:rPr>
+        <w:rFonts w:ascii="Wingdings" w:hAnsi="Wingdings" w:hint="default"/>
+        <w:sz w:val="20"/>
+      </w:rPr>
+    </w:lvl>
+  </w:abstractNum>
+  <w:abstractNum w:abstractNumId="6" w15:restartNumberingAfterBreak="0">
+    <w:nsid w:val="7FC15F96"/>
+    <w:multiLevelType w:val="hybridMultilevel"/>
+    <w:tmpl w:val="18E4491E"/>
+    <w:lvl w:ilvl="0" w:tplc="BFD604EC">
+      <w:start w:val="3"/>
+      <w:numFmt w:val="bullet"/>
+      <w:lvlText w:val="-"/>
+      <w:lvlJc w:val="left"/>
+      <w:pPr>
+        <w:ind w:left="1080" w:hanging="360"/>
+      </w:pPr>
+      <w:rPr>
+        <w:rFonts w:ascii="Times New Roman" w:eastAsia="Times New Roman" w:hAnsi="Times New Roman" w:cs="Times New Roman" w:hint="default"/>
+      </w:rPr>
+    </w:lvl>
+    <w:lvl w:ilvl="1" w:tplc="04090003" w:tentative="1">
+      <w:start w:val="1"/>
+      <w:numFmt w:val="bullet"/>
+      <w:lvlText w:val="o"/>
+      <w:lvlJc w:val="left"/>
+      <w:pPr>
+        <w:ind w:left="1800" w:hanging="360"/>
+      </w:pPr>
+      <w:rPr>
+        <w:rFonts w:ascii="Courier New" w:hAnsi="Courier New" w:cs="Courier New" w:hint="default"/>
+      </w:rPr>
+    </w:lvl>
+    <w:lvl w:ilvl="2" w:tplc="04090005" w:tentative="1">
+      <w:start w:val="1"/>
+      <w:numFmt w:val="bullet"/>
+      <w:lvlText w:val=""/>
+      <w:lvlJc w:val="left"/>
+      <w:pPr>
+        <w:ind w:left="2520" w:hanging="360"/>
+      </w:pPr>
+      <w:rPr>
+        <w:rFonts w:ascii="Wingdings" w:hAnsi="Wingdings" w:hint="default"/>
+      </w:rPr>
+    </w:lvl>
+    <w:lvl w:ilvl="3" w:tplc="04090001" w:tentative="1">
+      <w:start w:val="1"/>
+      <w:numFmt w:val="bullet"/>
+      <w:lvlText w:val=""/>
+      <w:lvlJc w:val="left"/>
+      <w:pPr>
+        <w:ind w:left="3240" w:hanging="360"/>
+      </w:pPr>
+      <w:rPr>
+        <w:rFonts w:ascii="Symbol" w:hAnsi="Symbol" w:hint="default"/>
+      </w:rPr>
+    </w:lvl>
+    <w:lvl w:ilvl="4" w:tplc="04090003" w:tentative="1">
+      <w:start w:val="1"/>
+      <w:numFmt w:val="bullet"/>
+      <w:lvlText w:val="o"/>
+      <w:lvlJc w:val="left"/>
+      <w:pPr>
+        <w:ind w:left="3960" w:hanging="360"/>
+      </w:pPr>
+      <w:rPr>
+        <w:rFonts w:ascii="Courier New" w:hAnsi="Courier New" w:cs="Courier New" w:hint="default"/>
+      </w:rPr>
+    </w:lvl>
+    <w:lvl w:ilvl="5" w:tplc="04090005" w:tentative="1">
+      <w:start w:val="1"/>
+      <w:numFmt w:val="bullet"/>
+      <w:lvlText w:val=""/>
+      <w:lvlJc w:val="left"/>
+      <w:pPr>
+        <w:ind w:left="4680" w:hanging="360"/>
+      </w:pPr>
+      <w:rPr>
+        <w:rFonts w:ascii="Wingdings" w:hAnsi="Wingdings" w:hint="default"/>
+      </w:rPr>
+    </w:lvl>
+    <w:lvl w:ilvl="6" w:tplc="04090001" w:tentative="1">
+      <w:start w:val="1"/>
+      <w:numFmt w:val="bullet"/>
+      <w:lvlText w:val=""/>
+      <w:lvlJc w:val="left"/>
+      <w:pPr>
+        <w:ind w:left="5400" w:hanging="360"/>
+      </w:pPr>
+      <w:rPr>
+        <w:rFonts w:ascii="Symbol" w:hAnsi="Symbol" w:hint="default"/>
+      </w:rPr>
+    </w:lvl>
+    <w:lvl w:ilvl="7" w:tplc="04090003" w:tentative="1">
+      <w:start w:val="1"/>
+      <w:numFmt w:val="bullet"/>
+      <w:lvlText w:val="o"/>
+      <w:lvlJc w:val="left"/>
+      <w:pPr>
+        <w:ind w:left="6120" w:hanging="360"/>
+      </w:pPr>
+      <w:rPr>
+        <w:rFonts w:ascii="Courier New" w:hAnsi="Courier New" w:cs="Courier New" w:hint="default"/>
+      </w:rPr>
+    </w:lvl>
+    <w:lvl w:ilvl="8" w:tplc="04090005" w:tentative="1">
+      <w:start w:val="1"/>
+      <w:numFmt w:val="bullet"/>
+      <w:lvlText w:val=""/>
+      <w:lvlJc w:val="left"/>
+      <w:pPr>
+        <w:ind w:left="6840" w:hanging="360"/>
+      </w:pPr>
+      <w:rPr>
+        <w:rFonts w:ascii="Wingdings" w:hAnsi="Wingdings" w:hint="default"/>
+      </w:rPr>
+    </w:lvl>
+  </w:abstractNum>
+  <w:num w:numId="1">
+    <w:abstractNumId w:val="3"/>
+  </w:num>
+  <w:num w:numId="2">
+    <w:abstractNumId w:val="4"/>
+  </w:num>
+  <w:num w:numId="3">
+    <w:abstractNumId w:val="0"/>
+  </w:num>
+  <w:num w:numId="4">
     <w:abstractNumId w:val="2"/>
   </w:num>
-  <w:num w:numId="2" w16cid:durableId="1227304477">
-    <w:abstractNumId w:val="3"/>
+  <w:num w:numId="5">
+    <w:abstractNumId w:val="5"/>
   </w:num>
-  <w:num w:numId="3" w16cid:durableId="1478716546">
-    <w:abstractNumId w:val="0"/>
+  <w:num w:numId="6">
+    <w:abstractNumId w:val="5"/>
+    <w:lvlOverride w:ilvl="1">
+      <w:lvl w:ilvl="1">
+        <w:numFmt w:val="bullet"/>
+        <w:lvlText w:val=""/>
+        <w:lvlJc w:val="left"/>
+        <w:pPr>
+          <w:tabs>
+            <w:tab w:val="num" w:pos="1440"/>
+          </w:tabs>
+          <w:ind w:left="1440" w:hanging="360"/>
+        </w:pPr>
+        <w:rPr>
+          <w:rFonts w:ascii="Symbol" w:hAnsi="Symbol" w:hint="default"/>
+          <w:sz w:val="20"/>
+        </w:rPr>
+      </w:lvl>
+    </w:lvlOverride>
   </w:num>
-  <w:num w:numId="4" w16cid:durableId="616452151">
+  <w:num w:numId="7">
     <w:abstractNumId w:val="1"/>
+  </w:num>
+  <w:num w:numId="8">
+    <w:abstractNumId w:val="6"/>
   </w:num>
 </w:numbering>
 </file>
 
 <file path=word/styles.xml><?xml version="1.0" encoding="utf-8"?>
-<w:styles xmlns:mc="http://schemas.openxmlformats.org/markup-compatibility/2006" xmlns:r="http://schemas.openxmlformats.org/officeDocument/2006/relationships" xmlns:w="http://schemas.openxmlformats.org/wordprocessingml/2006/main" xmlns:w14="http://schemas.microsoft.com/office/word/2010/wordml" xmlns:w15="http://schemas.microsoft.com/office/word/2012/wordml" xmlns:w16cex="http://schemas.microsoft.com/office/word/2018/wordml/cex" xmlns:w16cid="http://schemas.microsoft.com/office/word/2016/wordml/cid" xmlns:w16="http://schemas.microsoft.com/office/word/2018/wordml" xmlns:w16sdtdh="http://schemas.microsoft.com/office/word/2020/wordml/sdtdatahash" xmlns:w16se="http://schemas.microsoft.com/office/word/2015/wordml/symex" mc:Ignorable="w14 w15 w16se w16cid w16 w16cex w16sdtdh">
+<w:styles xmlns:mc="http://schemas.openxmlformats.org/markup-compatibility/2006" xmlns:r="http://schemas.openxmlformats.org/officeDocument/2006/relationships" xmlns:w="http://schemas.openxmlformats.org/wordprocessingml/2006/main" xmlns:w14="http://schemas.microsoft.com/office/word/2010/wordml" xmlns:w15="http://schemas.microsoft.com/office/word/2012/wordml" xmlns:w16cex="http://schemas.microsoft.com/office/word/2018/wordml/cex" xmlns:w16cid="http://schemas.microsoft.com/office/word/2016/wordml/cid" xmlns:w16="http://schemas.microsoft.com/office/word/2018/wordml" xmlns:w16se="http://schemas.microsoft.com/office/word/2015/wordml/symex" mc:Ignorable="w14 w15 w16se w16cid w16 w16cex">
   <w:docDefaults>
     <w:rPrDefault>
       <w:rPr>
@@ -1103,6 +1802,24 @@
       <w:szCs w:val="26"/>
     </w:rPr>
   </w:style>
+  <w:style w:type="paragraph" w:styleId="NormalWeb">
+    <w:name w:val="Normal (Web)"/>
+    <w:basedOn w:val="Normal"/>
+    <w:uiPriority w:val="99"/>
+    <w:unhideWhenUsed/>
+    <w:rsid w:val="005672D7"/>
+    <w:pPr>
+      <w:spacing w:before="100" w:beforeAutospacing="1" w:after="100" w:afterAutospacing="1" w:line="240" w:lineRule="auto"/>
+    </w:pPr>
+    <w:rPr>
+      <w:rFonts w:ascii="Times New Roman" w:eastAsia="Times New Roman" w:hAnsi="Times New Roman" w:cs="Times New Roman"/>
+      <w:kern w:val="0"/>
+      <w:sz w:val="24"/>
+      <w:szCs w:val="24"/>
+      <w:lang w:val="en-VN"/>
+      <w14:ligatures w14:val="none"/>
+    </w:rPr>
+  </w:style>
 </w:styles>
 </file>
 

</xml_diff>

<commit_message>
Comlete part 3 Key features of Buyer
</commit_message>
<xml_diff>
--- a/docs/requirements/Project Proposal.docx
+++ b/docs/requirements/Project Proposal.docx
@@ -1,6 +1,6 @@
 
 <file path=word/document.xml><?xml version="1.0" encoding="utf-8"?>
-<w:document xmlns:wpc="http://schemas.microsoft.com/office/word/2010/wordprocessingCanvas" xmlns:cx="http://schemas.microsoft.com/office/drawing/2014/chartex" xmlns:cx1="http://schemas.microsoft.com/office/drawing/2015/9/8/chartex" xmlns:cx2="http://schemas.microsoft.com/office/drawing/2015/10/21/chartex" xmlns:cx3="http://schemas.microsoft.com/office/drawing/2016/5/9/chartex" xmlns:cx4="http://schemas.microsoft.com/office/drawing/2016/5/10/chartex" xmlns:cx5="http://schemas.microsoft.com/office/drawing/2016/5/11/chartex" xmlns:cx6="http://schemas.microsoft.com/office/drawing/2016/5/12/chartex" xmlns:cx7="http://schemas.microsoft.com/office/drawing/2016/5/13/chartex" xmlns:cx8="http://schemas.microsoft.com/office/drawing/2016/5/14/chartex" xmlns:mc="http://schemas.openxmlformats.org/markup-compatibility/2006" xmlns:aink="http://schemas.microsoft.com/office/drawing/2016/ink" xmlns:am3d="http://schemas.microsoft.com/office/drawing/2017/model3d" xmlns:o="urn:schemas-microsoft-com:office:office" xmlns:oel="http://schemas.microsoft.com/office/2019/extlst" xmlns:r="http://schemas.openxmlformats.org/officeDocument/2006/relationships" xmlns:m="http://schemas.openxmlformats.org/officeDocument/2006/math" xmlns:v="urn:schemas-microsoft-com:vml" xmlns:wp14="http://schemas.microsoft.com/office/word/2010/wordprocessingDrawing" xmlns:wp="http://schemas.openxmlformats.org/drawingml/2006/wordprocessingDrawing" xmlns:w10="urn:schemas-microsoft-com:office:word" xmlns:w="http://schemas.openxmlformats.org/wordprocessingml/2006/main" xmlns:w14="http://schemas.microsoft.com/office/word/2010/wordml" xmlns:w15="http://schemas.microsoft.com/office/word/2012/wordml" xmlns:w16cex="http://schemas.microsoft.com/office/word/2018/wordml/cex" xmlns:w16cid="http://schemas.microsoft.com/office/word/2016/wordml/cid" xmlns:w16="http://schemas.microsoft.com/office/word/2018/wordml" xmlns:w16du="http://schemas.microsoft.com/office/word/2023/wordml/word16du" xmlns:w16sdtdh="http://schemas.microsoft.com/office/word/2020/wordml/sdtdatahash" xmlns:w16se="http://schemas.microsoft.com/office/word/2015/wordml/symex" xmlns:wpg="http://schemas.microsoft.com/office/word/2010/wordprocessingGroup" xmlns:wpi="http://schemas.microsoft.com/office/word/2010/wordprocessingInk" xmlns:wne="http://schemas.microsoft.com/office/word/2006/wordml" xmlns:wps="http://schemas.microsoft.com/office/word/2010/wordprocessingShape" mc:Ignorable="w14 w15 w16se w16cid w16 w16cex w16sdtdh wp14">
+<w:document xmlns:wpc="http://schemas.microsoft.com/office/word/2010/wordprocessingCanvas" xmlns:cx="http://schemas.microsoft.com/office/drawing/2014/chartex" xmlns:cx1="http://schemas.microsoft.com/office/drawing/2015/9/8/chartex" xmlns:cx2="http://schemas.microsoft.com/office/drawing/2015/10/21/chartex" xmlns:cx3="http://schemas.microsoft.com/office/drawing/2016/5/9/chartex" xmlns:cx4="http://schemas.microsoft.com/office/drawing/2016/5/10/chartex" xmlns:cx5="http://schemas.microsoft.com/office/drawing/2016/5/11/chartex" xmlns:cx6="http://schemas.microsoft.com/office/drawing/2016/5/12/chartex" xmlns:cx7="http://schemas.microsoft.com/office/drawing/2016/5/13/chartex" xmlns:cx8="http://schemas.microsoft.com/office/drawing/2016/5/14/chartex" xmlns:mc="http://schemas.openxmlformats.org/markup-compatibility/2006" xmlns:aink="http://schemas.microsoft.com/office/drawing/2016/ink" xmlns:am3d="http://schemas.microsoft.com/office/drawing/2017/model3d" xmlns:o="urn:schemas-microsoft-com:office:office" xmlns:oel="http://schemas.microsoft.com/office/2019/extlst" xmlns:r="http://schemas.openxmlformats.org/officeDocument/2006/relationships" xmlns:m="http://schemas.openxmlformats.org/officeDocument/2006/math" xmlns:v="urn:schemas-microsoft-com:vml" xmlns:wp14="http://schemas.microsoft.com/office/word/2010/wordprocessingDrawing" xmlns:wp="http://schemas.openxmlformats.org/drawingml/2006/wordprocessingDrawing" xmlns:w10="urn:schemas-microsoft-com:office:word" xmlns:w="http://schemas.openxmlformats.org/wordprocessingml/2006/main" xmlns:w14="http://schemas.microsoft.com/office/word/2010/wordml" xmlns:w15="http://schemas.microsoft.com/office/word/2012/wordml" xmlns:w16cex="http://schemas.microsoft.com/office/word/2018/wordml/cex" xmlns:w16cid="http://schemas.microsoft.com/office/word/2016/wordml/cid" xmlns:w16="http://schemas.microsoft.com/office/word/2018/wordml" xmlns:w16sdtdh="http://schemas.microsoft.com/office/word/2020/wordml/sdtdatahash" xmlns:w16se="http://schemas.microsoft.com/office/word/2015/wordml/symex" xmlns:wpg="http://schemas.microsoft.com/office/word/2010/wordprocessingGroup" xmlns:wpi="http://schemas.microsoft.com/office/word/2010/wordprocessingInk" xmlns:wne="http://schemas.microsoft.com/office/word/2006/wordml" xmlns:wps="http://schemas.microsoft.com/office/word/2010/wordprocessingShape" mc:Ignorable="w14 w15 w16se w16cid w16 w16cex w16sdtdh wp14">
   <w:body>
     <w:p>
       <w:pPr>
@@ -128,6 +128,271 @@
         </w:numPr>
         <w:jc w:val="left"/>
       </w:pPr>
+      <w:r>
+        <w:t>Buyer:</w:t>
+      </w:r>
+    </w:p>
+    <w:p>
+      <w:pPr>
+        <w:pStyle w:val="onvn"/>
+        <w:numPr>
+          <w:ilvl w:val="1"/>
+          <w:numId w:val="4"/>
+        </w:numPr>
+        <w:jc w:val="left"/>
+      </w:pPr>
+      <w:r>
+        <w:t>Search products</w:t>
+      </w:r>
+    </w:p>
+    <w:p>
+      <w:pPr>
+        <w:pStyle w:val="onvn"/>
+        <w:numPr>
+          <w:ilvl w:val="1"/>
+          <w:numId w:val="4"/>
+        </w:numPr>
+        <w:jc w:val="left"/>
+      </w:pPr>
+      <w:r>
+        <w:t xml:space="preserve">Filter products </w:t>
+      </w:r>
+      <w:r>
+        <w:t>by</w:t>
+      </w:r>
+      <w:r>
+        <w:t xml:space="preserve"> product category, posting time</w:t>
+      </w:r>
+      <w:r>
+        <w:t xml:space="preserve">, </w:t>
+      </w:r>
+      <w:r>
+        <w:t xml:space="preserve">popularity (number of </w:t>
+      </w:r>
+      <w:r>
+        <w:t>sales</w:t>
+      </w:r>
+      <w:r>
+        <w:t xml:space="preserve">, number of comments, </w:t>
+      </w:r>
+      <w:r>
+        <w:t>rating</w:t>
+      </w:r>
+      <w:r>
+        <w:t>, user reviews)</w:t>
+      </w:r>
+    </w:p>
+    <w:p>
+      <w:pPr>
+        <w:pStyle w:val="onvn"/>
+        <w:numPr>
+          <w:ilvl w:val="1"/>
+          <w:numId w:val="4"/>
+        </w:numPr>
+        <w:jc w:val="left"/>
+      </w:pPr>
+      <w:r>
+        <w:t>S</w:t>
+      </w:r>
+      <w:r>
+        <w:t xml:space="preserve">ort </w:t>
+      </w:r>
+      <w:r>
+        <w:t xml:space="preserve">in </w:t>
+      </w:r>
+      <w:r>
+        <w:t>descending, ascending</w:t>
+      </w:r>
+      <w:r>
+        <w:t xml:space="preserve"> order</w:t>
+      </w:r>
+      <w:r>
+        <w:t xml:space="preserve"> by price</w:t>
+      </w:r>
+    </w:p>
+    <w:p>
+      <w:pPr>
+        <w:pStyle w:val="onvn"/>
+        <w:numPr>
+          <w:ilvl w:val="1"/>
+          <w:numId w:val="4"/>
+        </w:numPr>
+        <w:jc w:val="left"/>
+      </w:pPr>
+      <w:r>
+        <w:t>Some functions regarding to buying</w:t>
+      </w:r>
+      <w:r>
+        <w:t xml:space="preserve"> products</w:t>
+      </w:r>
+      <w:r>
+        <w:t>:</w:t>
+      </w:r>
+      <w:r>
+        <w:t xml:space="preserve"> </w:t>
+      </w:r>
+    </w:p>
+    <w:p>
+      <w:pPr>
+        <w:pStyle w:val="onvn"/>
+        <w:numPr>
+          <w:ilvl w:val="2"/>
+          <w:numId w:val="4"/>
+        </w:numPr>
+        <w:jc w:val="left"/>
+      </w:pPr>
+      <w:r>
+        <w:t>A</w:t>
+      </w:r>
+      <w:r>
+        <w:t>dd to cart</w:t>
+      </w:r>
+    </w:p>
+    <w:p>
+      <w:pPr>
+        <w:pStyle w:val="onvn"/>
+        <w:numPr>
+          <w:ilvl w:val="2"/>
+          <w:numId w:val="4"/>
+        </w:numPr>
+        <w:jc w:val="left"/>
+      </w:pPr>
+      <w:r>
+        <w:t>E</w:t>
+      </w:r>
+      <w:r>
+        <w:t xml:space="preserve">dit purchase quantity, select delivery method (onsite, delivery), </w:t>
+      </w:r>
+    </w:p>
+    <w:p>
+      <w:pPr>
+        <w:pStyle w:val="onvn"/>
+        <w:numPr>
+          <w:ilvl w:val="2"/>
+          <w:numId w:val="4"/>
+        </w:numPr>
+        <w:jc w:val="left"/>
+      </w:pPr>
+      <w:r>
+        <w:t>A</w:t>
+      </w:r>
+      <w:r>
+        <w:t>pply vouchers</w:t>
+      </w:r>
+    </w:p>
+    <w:p>
+      <w:pPr>
+        <w:pStyle w:val="onvn"/>
+        <w:numPr>
+          <w:ilvl w:val="2"/>
+          <w:numId w:val="4"/>
+        </w:numPr>
+        <w:jc w:val="left"/>
+      </w:pPr>
+      <w:r>
+        <w:t>B</w:t>
+      </w:r>
+      <w:r>
+        <w:t>uy products, cancel orders</w:t>
+      </w:r>
+      <w:r>
+        <w:t>, view current orders</w:t>
+      </w:r>
+    </w:p>
+    <w:p>
+      <w:pPr>
+        <w:pStyle w:val="onvn"/>
+        <w:numPr>
+          <w:ilvl w:val="1"/>
+          <w:numId w:val="4"/>
+        </w:numPr>
+        <w:jc w:val="left"/>
+      </w:pPr>
+      <w:r>
+        <w:t>L</w:t>
+      </w:r>
+      <w:r>
+        <w:t>eave</w:t>
+      </w:r>
+      <w:r>
+        <w:t xml:space="preserve"> favorite</w:t>
+      </w:r>
+      <w:r>
+        <w:t xml:space="preserve"> for products, shops (have </w:t>
+      </w:r>
+      <w:r>
+        <w:t xml:space="preserve">announcements to </w:t>
+      </w:r>
+      <w:r>
+        <w:t>shops)</w:t>
+      </w:r>
+    </w:p>
+    <w:p>
+      <w:pPr>
+        <w:pStyle w:val="onvn"/>
+        <w:numPr>
+          <w:ilvl w:val="1"/>
+          <w:numId w:val="4"/>
+        </w:numPr>
+        <w:jc w:val="left"/>
+      </w:pPr>
+      <w:r>
+        <w:t>G</w:t>
+      </w:r>
+      <w:r>
+        <w:t>ive comments, rating for products or shops</w:t>
+      </w:r>
+    </w:p>
+    <w:p>
+      <w:pPr>
+        <w:pStyle w:val="onvn"/>
+        <w:numPr>
+          <w:ilvl w:val="2"/>
+          <w:numId w:val="4"/>
+        </w:numPr>
+        <w:jc w:val="left"/>
+      </w:pPr>
+      <w:r>
+        <w:t>Like, reply comment</w:t>
+      </w:r>
+    </w:p>
+    <w:p>
+      <w:pPr>
+        <w:pStyle w:val="onvn"/>
+        <w:numPr>
+          <w:ilvl w:val="1"/>
+          <w:numId w:val="4"/>
+        </w:numPr>
+        <w:jc w:val="left"/>
+      </w:pPr>
+      <w:r>
+        <w:t>Report products, violation of standards</w:t>
+      </w:r>
+      <w:r>
+        <w:t xml:space="preserve"> (have announcements to admin)</w:t>
+      </w:r>
+    </w:p>
+    <w:p>
+      <w:pPr>
+        <w:pStyle w:val="onvn"/>
+        <w:numPr>
+          <w:ilvl w:val="1"/>
+          <w:numId w:val="4"/>
+        </w:numPr>
+        <w:jc w:val="left"/>
+      </w:pPr>
+      <w:r>
+        <w:t>Watch purchase history, the total expense of month</w:t>
+      </w:r>
+      <w:r>
+        <w:t>s</w:t>
+      </w:r>
+      <w:r>
+        <w:t xml:space="preserve"> or year</w:t>
+      </w:r>
+      <w:r>
+        <w:t>s</w:t>
+      </w:r>
     </w:p>
     <w:p>
       <w:pPr>
@@ -145,7 +410,7 @@
 </file>
 
 <file path=word/numbering.xml><?xml version="1.0" encoding="utf-8"?>
-<w:numbering xmlns:wpc="http://schemas.microsoft.com/office/word/2010/wordprocessingCanvas" xmlns:cx="http://schemas.microsoft.com/office/drawing/2014/chartex" xmlns:cx1="http://schemas.microsoft.com/office/drawing/2015/9/8/chartex" xmlns:cx2="http://schemas.microsoft.com/office/drawing/2015/10/21/chartex" xmlns:cx3="http://schemas.microsoft.com/office/drawing/2016/5/9/chartex" xmlns:cx4="http://schemas.microsoft.com/office/drawing/2016/5/10/chartex" xmlns:cx5="http://schemas.microsoft.com/office/drawing/2016/5/11/chartex" xmlns:cx6="http://schemas.microsoft.com/office/drawing/2016/5/12/chartex" xmlns:cx7="http://schemas.microsoft.com/office/drawing/2016/5/13/chartex" xmlns:cx8="http://schemas.microsoft.com/office/drawing/2016/5/14/chartex" xmlns:mc="http://schemas.openxmlformats.org/markup-compatibility/2006" xmlns:aink="http://schemas.microsoft.com/office/drawing/2016/ink" xmlns:am3d="http://schemas.microsoft.com/office/drawing/2017/model3d" xmlns:o="urn:schemas-microsoft-com:office:office" xmlns:oel="http://schemas.microsoft.com/office/2019/extlst" xmlns:r="http://schemas.openxmlformats.org/officeDocument/2006/relationships" xmlns:m="http://schemas.openxmlformats.org/officeDocument/2006/math" xmlns:v="urn:schemas-microsoft-com:vml" xmlns:wp14="http://schemas.microsoft.com/office/word/2010/wordprocessingDrawing" xmlns:wp="http://schemas.openxmlformats.org/drawingml/2006/wordprocessingDrawing" xmlns:w10="urn:schemas-microsoft-com:office:word" xmlns:w="http://schemas.openxmlformats.org/wordprocessingml/2006/main" xmlns:w14="http://schemas.microsoft.com/office/word/2010/wordml" xmlns:w15="http://schemas.microsoft.com/office/word/2012/wordml" xmlns:w16cex="http://schemas.microsoft.com/office/word/2018/wordml/cex" xmlns:w16cid="http://schemas.microsoft.com/office/word/2016/wordml/cid" xmlns:w16="http://schemas.microsoft.com/office/word/2018/wordml" xmlns:w16du="http://schemas.microsoft.com/office/word/2023/wordml/word16du" xmlns:w16sdtdh="http://schemas.microsoft.com/office/word/2020/wordml/sdtdatahash" xmlns:w16se="http://schemas.microsoft.com/office/word/2015/wordml/symex" xmlns:wpg="http://schemas.microsoft.com/office/word/2010/wordprocessingGroup" xmlns:wpi="http://schemas.microsoft.com/office/word/2010/wordprocessingInk" xmlns:wne="http://schemas.microsoft.com/office/word/2006/wordml" xmlns:wps="http://schemas.microsoft.com/office/word/2010/wordprocessingShape" mc:Ignorable="w14 w15 w16se w16cid w16 w16cex w16sdtdh wp14">
+<w:numbering xmlns:wpc="http://schemas.microsoft.com/office/word/2010/wordprocessingCanvas" xmlns:cx="http://schemas.microsoft.com/office/drawing/2014/chartex" xmlns:cx1="http://schemas.microsoft.com/office/drawing/2015/9/8/chartex" xmlns:cx2="http://schemas.microsoft.com/office/drawing/2015/10/21/chartex" xmlns:cx3="http://schemas.microsoft.com/office/drawing/2016/5/9/chartex" xmlns:cx4="http://schemas.microsoft.com/office/drawing/2016/5/10/chartex" xmlns:cx5="http://schemas.microsoft.com/office/drawing/2016/5/11/chartex" xmlns:cx6="http://schemas.microsoft.com/office/drawing/2016/5/12/chartex" xmlns:cx7="http://schemas.microsoft.com/office/drawing/2016/5/13/chartex" xmlns:cx8="http://schemas.microsoft.com/office/drawing/2016/5/14/chartex" xmlns:mc="http://schemas.openxmlformats.org/markup-compatibility/2006" xmlns:aink="http://schemas.microsoft.com/office/drawing/2016/ink" xmlns:am3d="http://schemas.microsoft.com/office/drawing/2017/model3d" xmlns:o="urn:schemas-microsoft-com:office:office" xmlns:oel="http://schemas.microsoft.com/office/2019/extlst" xmlns:r="http://schemas.openxmlformats.org/officeDocument/2006/relationships" xmlns:m="http://schemas.openxmlformats.org/officeDocument/2006/math" xmlns:v="urn:schemas-microsoft-com:vml" xmlns:wp14="http://schemas.microsoft.com/office/word/2010/wordprocessingDrawing" xmlns:wp="http://schemas.openxmlformats.org/drawingml/2006/wordprocessingDrawing" xmlns:w10="urn:schemas-microsoft-com:office:word" xmlns:w="http://schemas.openxmlformats.org/wordprocessingml/2006/main" xmlns:w14="http://schemas.microsoft.com/office/word/2010/wordml" xmlns:w15="http://schemas.microsoft.com/office/word/2012/wordml" xmlns:w16cex="http://schemas.microsoft.com/office/word/2018/wordml/cex" xmlns:w16cid="http://schemas.microsoft.com/office/word/2016/wordml/cid" xmlns:w16="http://schemas.microsoft.com/office/word/2018/wordml" xmlns:w16sdtdh="http://schemas.microsoft.com/office/word/2020/wordml/sdtdatahash" xmlns:w16se="http://schemas.microsoft.com/office/word/2015/wordml/symex" xmlns:wpg="http://schemas.microsoft.com/office/word/2010/wordprocessingGroup" xmlns:wpi="http://schemas.microsoft.com/office/word/2010/wordprocessingInk" xmlns:wne="http://schemas.microsoft.com/office/word/2006/wordml" xmlns:wps="http://schemas.microsoft.com/office/word/2010/wordprocessingShape" mc:Ignorable="w14 w15 w16se w16cid w16 w16cex w16sdtdh wp14">
   <w:abstractNum w:abstractNumId="0" w15:restartNumberingAfterBreak="0">
     <w:nsid w:val="012941F1"/>
     <w:multiLevelType w:val="hybridMultilevel"/>
@@ -275,7 +540,7 @@
         <w:rFonts w:ascii="Symbol" w:hAnsi="Symbol" w:hint="default"/>
       </w:rPr>
     </w:lvl>
-    <w:lvl w:ilvl="1" w:tplc="04090003" w:tentative="1">
+    <w:lvl w:ilvl="1" w:tplc="04090003">
       <w:start w:val="1"/>
       <w:numFmt w:val="bullet"/>
       <w:lvlText w:val="o"/>
@@ -287,7 +552,7 @@
         <w:rFonts w:ascii="Courier New" w:hAnsi="Courier New" w:cs="Courier New" w:hint="default"/>
       </w:rPr>
     </w:lvl>
-    <w:lvl w:ilvl="2" w:tplc="04090005" w:tentative="1">
+    <w:lvl w:ilvl="2" w:tplc="04090005">
       <w:start w:val="1"/>
       <w:numFmt w:val="bullet"/>
       <w:lvlText w:val=""/>
@@ -462,6 +727,118 @@
     </w:lvl>
   </w:abstractNum>
   <w:abstractNum w:abstractNumId="3" w15:restartNumberingAfterBreak="0">
+    <w:nsid w:val="48923F87"/>
+    <w:multiLevelType w:val="hybridMultilevel"/>
+    <w:tmpl w:val="1AC69744"/>
+    <w:lvl w:ilvl="0" w:tplc="17DA6CB0">
+      <w:numFmt w:val="bullet"/>
+      <w:lvlText w:val="-"/>
+      <w:lvlJc w:val="left"/>
+      <w:pPr>
+        <w:ind w:left="1800" w:hanging="360"/>
+      </w:pPr>
+      <w:rPr>
+        <w:rFonts w:ascii="Times New Roman" w:eastAsia="Times New Roman" w:hAnsi="Times New Roman" w:cs="Times New Roman" w:hint="default"/>
+      </w:rPr>
+    </w:lvl>
+    <w:lvl w:ilvl="1" w:tplc="04090003" w:tentative="1">
+      <w:start w:val="1"/>
+      <w:numFmt w:val="bullet"/>
+      <w:lvlText w:val="o"/>
+      <w:lvlJc w:val="left"/>
+      <w:pPr>
+        <w:ind w:left="2520" w:hanging="360"/>
+      </w:pPr>
+      <w:rPr>
+        <w:rFonts w:ascii="Courier New" w:hAnsi="Courier New" w:cs="Courier New" w:hint="default"/>
+      </w:rPr>
+    </w:lvl>
+    <w:lvl w:ilvl="2" w:tplc="04090005" w:tentative="1">
+      <w:start w:val="1"/>
+      <w:numFmt w:val="bullet"/>
+      <w:lvlText w:val=""/>
+      <w:lvlJc w:val="left"/>
+      <w:pPr>
+        <w:ind w:left="3240" w:hanging="360"/>
+      </w:pPr>
+      <w:rPr>
+        <w:rFonts w:ascii="Wingdings" w:hAnsi="Wingdings" w:hint="default"/>
+      </w:rPr>
+    </w:lvl>
+    <w:lvl w:ilvl="3" w:tplc="04090001" w:tentative="1">
+      <w:start w:val="1"/>
+      <w:numFmt w:val="bullet"/>
+      <w:lvlText w:val=""/>
+      <w:lvlJc w:val="left"/>
+      <w:pPr>
+        <w:ind w:left="3960" w:hanging="360"/>
+      </w:pPr>
+      <w:rPr>
+        <w:rFonts w:ascii="Symbol" w:hAnsi="Symbol" w:hint="default"/>
+      </w:rPr>
+    </w:lvl>
+    <w:lvl w:ilvl="4" w:tplc="04090003" w:tentative="1">
+      <w:start w:val="1"/>
+      <w:numFmt w:val="bullet"/>
+      <w:lvlText w:val="o"/>
+      <w:lvlJc w:val="left"/>
+      <w:pPr>
+        <w:ind w:left="4680" w:hanging="360"/>
+      </w:pPr>
+      <w:rPr>
+        <w:rFonts w:ascii="Courier New" w:hAnsi="Courier New" w:cs="Courier New" w:hint="default"/>
+      </w:rPr>
+    </w:lvl>
+    <w:lvl w:ilvl="5" w:tplc="04090005" w:tentative="1">
+      <w:start w:val="1"/>
+      <w:numFmt w:val="bullet"/>
+      <w:lvlText w:val=""/>
+      <w:lvlJc w:val="left"/>
+      <w:pPr>
+        <w:ind w:left="5400" w:hanging="360"/>
+      </w:pPr>
+      <w:rPr>
+        <w:rFonts w:ascii="Wingdings" w:hAnsi="Wingdings" w:hint="default"/>
+      </w:rPr>
+    </w:lvl>
+    <w:lvl w:ilvl="6" w:tplc="04090001" w:tentative="1">
+      <w:start w:val="1"/>
+      <w:numFmt w:val="bullet"/>
+      <w:lvlText w:val=""/>
+      <w:lvlJc w:val="left"/>
+      <w:pPr>
+        <w:ind w:left="6120" w:hanging="360"/>
+      </w:pPr>
+      <w:rPr>
+        <w:rFonts w:ascii="Symbol" w:hAnsi="Symbol" w:hint="default"/>
+      </w:rPr>
+    </w:lvl>
+    <w:lvl w:ilvl="7" w:tplc="04090003" w:tentative="1">
+      <w:start w:val="1"/>
+      <w:numFmt w:val="bullet"/>
+      <w:lvlText w:val="o"/>
+      <w:lvlJc w:val="left"/>
+      <w:pPr>
+        <w:ind w:left="6840" w:hanging="360"/>
+      </w:pPr>
+      <w:rPr>
+        <w:rFonts w:ascii="Courier New" w:hAnsi="Courier New" w:cs="Courier New" w:hint="default"/>
+      </w:rPr>
+    </w:lvl>
+    <w:lvl w:ilvl="8" w:tplc="04090005" w:tentative="1">
+      <w:start w:val="1"/>
+      <w:numFmt w:val="bullet"/>
+      <w:lvlText w:val=""/>
+      <w:lvlJc w:val="left"/>
+      <w:pPr>
+        <w:ind w:left="7560" w:hanging="360"/>
+      </w:pPr>
+      <w:rPr>
+        <w:rFonts w:ascii="Wingdings" w:hAnsi="Wingdings" w:hint="default"/>
+      </w:rPr>
+    </w:lvl>
+  </w:abstractNum>
+  <w:abstractNum w:abstractNumId="4" w15:restartNumberingAfterBreak="0">
     <w:nsid w:val="521706B5"/>
     <w:multiLevelType w:val="hybridMultilevel"/>
     <w:tmpl w:val="E5E084D6"/>
@@ -571,6 +948,267 @@
       </w:pPr>
       <w:rPr>
         <w:rFonts w:ascii="Wingdings" w:hAnsi="Wingdings" w:hint="default"/>
+      </w:rPr>
+    </w:lvl>
+  </w:abstractNum>
+  <w:abstractNum w:abstractNumId="5" w15:restartNumberingAfterBreak="0">
+    <w:nsid w:val="54087E7D"/>
+    <w:multiLevelType w:val="hybridMultilevel"/>
+    <w:tmpl w:val="20E40E76"/>
+    <w:lvl w:ilvl="0" w:tplc="18C23942">
+      <w:numFmt w:val="bullet"/>
+      <w:lvlText w:val="-"/>
+      <w:lvlJc w:val="left"/>
+      <w:pPr>
+        <w:ind w:left="1800" w:hanging="360"/>
+      </w:pPr>
+      <w:rPr>
+        <w:rFonts w:ascii="Times New Roman" w:eastAsia="Times New Roman" w:hAnsi="Times New Roman" w:cs="Times New Roman" w:hint="default"/>
+      </w:rPr>
+    </w:lvl>
+    <w:lvl w:ilvl="1" w:tplc="04090003" w:tentative="1">
+      <w:start w:val="1"/>
+      <w:numFmt w:val="bullet"/>
+      <w:lvlText w:val="o"/>
+      <w:lvlJc w:val="left"/>
+      <w:pPr>
+        <w:ind w:left="2520" w:hanging="360"/>
+      </w:pPr>
+      <w:rPr>
+        <w:rFonts w:ascii="Courier New" w:hAnsi="Courier New" w:cs="Courier New" w:hint="default"/>
+      </w:rPr>
+    </w:lvl>
+    <w:lvl w:ilvl="2" w:tplc="04090005" w:tentative="1">
+      <w:start w:val="1"/>
+      <w:numFmt w:val="bullet"/>
+      <w:lvlText w:val=""/>
+      <w:lvlJc w:val="left"/>
+      <w:pPr>
+        <w:ind w:left="3240" w:hanging="360"/>
+      </w:pPr>
+      <w:rPr>
+        <w:rFonts w:ascii="Wingdings" w:hAnsi="Wingdings" w:hint="default"/>
+      </w:rPr>
+    </w:lvl>
+    <w:lvl w:ilvl="3" w:tplc="04090001" w:tentative="1">
+      <w:start w:val="1"/>
+      <w:numFmt w:val="bullet"/>
+      <w:lvlText w:val=""/>
+      <w:lvlJc w:val="left"/>
+      <w:pPr>
+        <w:ind w:left="3960" w:hanging="360"/>
+      </w:pPr>
+      <w:rPr>
+        <w:rFonts w:ascii="Symbol" w:hAnsi="Symbol" w:hint="default"/>
+      </w:rPr>
+    </w:lvl>
+    <w:lvl w:ilvl="4" w:tplc="04090003" w:tentative="1">
+      <w:start w:val="1"/>
+      <w:numFmt w:val="bullet"/>
+      <w:lvlText w:val="o"/>
+      <w:lvlJc w:val="left"/>
+      <w:pPr>
+        <w:ind w:left="4680" w:hanging="360"/>
+      </w:pPr>
+      <w:rPr>
+        <w:rFonts w:ascii="Courier New" w:hAnsi="Courier New" w:cs="Courier New" w:hint="default"/>
+      </w:rPr>
+    </w:lvl>
+    <w:lvl w:ilvl="5" w:tplc="04090005" w:tentative="1">
+      <w:start w:val="1"/>
+      <w:numFmt w:val="bullet"/>
+      <w:lvlText w:val=""/>
+      <w:lvlJc w:val="left"/>
+      <w:pPr>
+        <w:ind w:left="5400" w:hanging="360"/>
+      </w:pPr>
+      <w:rPr>
+        <w:rFonts w:ascii="Wingdings" w:hAnsi="Wingdings" w:hint="default"/>
+      </w:rPr>
+    </w:lvl>
+    <w:lvl w:ilvl="6" w:tplc="04090001" w:tentative="1">
+      <w:start w:val="1"/>
+      <w:numFmt w:val="bullet"/>
+      <w:lvlText w:val=""/>
+      <w:lvlJc w:val="left"/>
+      <w:pPr>
+        <w:ind w:left="6120" w:hanging="360"/>
+      </w:pPr>
+      <w:rPr>
+        <w:rFonts w:ascii="Symbol" w:hAnsi="Symbol" w:hint="default"/>
+      </w:rPr>
+    </w:lvl>
+    <w:lvl w:ilvl="7" w:tplc="04090003" w:tentative="1">
+      <w:start w:val="1"/>
+      <w:numFmt w:val="bullet"/>
+      <w:lvlText w:val="o"/>
+      <w:lvlJc w:val="left"/>
+      <w:pPr>
+        <w:ind w:left="6840" w:hanging="360"/>
+      </w:pPr>
+      <w:rPr>
+        <w:rFonts w:ascii="Courier New" w:hAnsi="Courier New" w:cs="Courier New" w:hint="default"/>
+      </w:rPr>
+    </w:lvl>
+    <w:lvl w:ilvl="8" w:tplc="04090005" w:tentative="1">
+      <w:start w:val="1"/>
+      <w:numFmt w:val="bullet"/>
+      <w:lvlText w:val=""/>
+      <w:lvlJc w:val="left"/>
+      <w:pPr>
+        <w:ind w:left="7560" w:hanging="360"/>
+      </w:pPr>
+      <w:rPr>
+        <w:rFonts w:ascii="Wingdings" w:hAnsi="Wingdings" w:hint="default"/>
+      </w:rPr>
+    </w:lvl>
+  </w:abstractNum>
+  <w:abstractNum w:abstractNumId="6" w15:restartNumberingAfterBreak="0">
+    <w:nsid w:val="7C657DCD"/>
+    <w:multiLevelType w:val="multilevel"/>
+    <w:tmpl w:val="E33CF862"/>
+    <w:lvl w:ilvl="0">
+      <w:start w:val="1"/>
+      <w:numFmt w:val="bullet"/>
+      <w:lvlText w:val=""/>
+      <w:lvlJc w:val="left"/>
+      <w:pPr>
+        <w:tabs>
+          <w:tab w:val="num" w:pos="720"/>
+        </w:tabs>
+        <w:ind w:left="720" w:hanging="360"/>
+      </w:pPr>
+      <w:rPr>
+        <w:rFonts w:ascii="Symbol" w:hAnsi="Symbol" w:hint="default"/>
+        <w:sz w:val="20"/>
+      </w:rPr>
+    </w:lvl>
+    <w:lvl w:ilvl="1">
+      <w:start w:val="1"/>
+      <w:numFmt w:val="bullet"/>
+      <w:lvlText w:val="o"/>
+      <w:lvlJc w:val="left"/>
+      <w:pPr>
+        <w:tabs>
+          <w:tab w:val="num" w:pos="1440"/>
+        </w:tabs>
+        <w:ind w:left="1440" w:hanging="360"/>
+      </w:pPr>
+      <w:rPr>
+        <w:rFonts w:ascii="Courier New" w:hAnsi="Courier New" w:hint="default"/>
+        <w:sz w:val="20"/>
+      </w:rPr>
+    </w:lvl>
+    <w:lvl w:ilvl="2" w:tentative="1">
+      <w:start w:val="1"/>
+      <w:numFmt w:val="bullet"/>
+      <w:lvlText w:val=""/>
+      <w:lvlJc w:val="left"/>
+      <w:pPr>
+        <w:tabs>
+          <w:tab w:val="num" w:pos="2160"/>
+        </w:tabs>
+        <w:ind w:left="2160" w:hanging="360"/>
+      </w:pPr>
+      <w:rPr>
+        <w:rFonts w:ascii="Wingdings" w:hAnsi="Wingdings" w:hint="default"/>
+        <w:sz w:val="20"/>
+      </w:rPr>
+    </w:lvl>
+    <w:lvl w:ilvl="3" w:tentative="1">
+      <w:start w:val="1"/>
+      <w:numFmt w:val="bullet"/>
+      <w:lvlText w:val=""/>
+      <w:lvlJc w:val="left"/>
+      <w:pPr>
+        <w:tabs>
+          <w:tab w:val="num" w:pos="2880"/>
+        </w:tabs>
+        <w:ind w:left="2880" w:hanging="360"/>
+      </w:pPr>
+      <w:rPr>
+        <w:rFonts w:ascii="Wingdings" w:hAnsi="Wingdings" w:hint="default"/>
+        <w:sz w:val="20"/>
+      </w:rPr>
+    </w:lvl>
+    <w:lvl w:ilvl="4" w:tentative="1">
+      <w:start w:val="1"/>
+      <w:numFmt w:val="bullet"/>
+      <w:lvlText w:val=""/>
+      <w:lvlJc w:val="left"/>
+      <w:pPr>
+        <w:tabs>
+          <w:tab w:val="num" w:pos="3600"/>
+        </w:tabs>
+        <w:ind w:left="3600" w:hanging="360"/>
+      </w:pPr>
+      <w:rPr>
+        <w:rFonts w:ascii="Wingdings" w:hAnsi="Wingdings" w:hint="default"/>
+        <w:sz w:val="20"/>
+      </w:rPr>
+    </w:lvl>
+    <w:lvl w:ilvl="5" w:tentative="1">
+      <w:start w:val="1"/>
+      <w:numFmt w:val="bullet"/>
+      <w:lvlText w:val=""/>
+      <w:lvlJc w:val="left"/>
+      <w:pPr>
+        <w:tabs>
+          <w:tab w:val="num" w:pos="4320"/>
+        </w:tabs>
+        <w:ind w:left="4320" w:hanging="360"/>
+      </w:pPr>
+      <w:rPr>
+        <w:rFonts w:ascii="Wingdings" w:hAnsi="Wingdings" w:hint="default"/>
+        <w:sz w:val="20"/>
+      </w:rPr>
+    </w:lvl>
+    <w:lvl w:ilvl="6" w:tentative="1">
+      <w:start w:val="1"/>
+      <w:numFmt w:val="bullet"/>
+      <w:lvlText w:val=""/>
+      <w:lvlJc w:val="left"/>
+      <w:pPr>
+        <w:tabs>
+          <w:tab w:val="num" w:pos="5040"/>
+        </w:tabs>
+        <w:ind w:left="5040" w:hanging="360"/>
+      </w:pPr>
+      <w:rPr>
+        <w:rFonts w:ascii="Wingdings" w:hAnsi="Wingdings" w:hint="default"/>
+        <w:sz w:val="20"/>
+      </w:rPr>
+    </w:lvl>
+    <w:lvl w:ilvl="7" w:tentative="1">
+      <w:start w:val="1"/>
+      <w:numFmt w:val="bullet"/>
+      <w:lvlText w:val=""/>
+      <w:lvlJc w:val="left"/>
+      <w:pPr>
+        <w:tabs>
+          <w:tab w:val="num" w:pos="5760"/>
+        </w:tabs>
+        <w:ind w:left="5760" w:hanging="360"/>
+      </w:pPr>
+      <w:rPr>
+        <w:rFonts w:ascii="Wingdings" w:hAnsi="Wingdings" w:hint="default"/>
+        <w:sz w:val="20"/>
+      </w:rPr>
+    </w:lvl>
+    <w:lvl w:ilvl="8" w:tentative="1">
+      <w:start w:val="1"/>
+      <w:numFmt w:val="bullet"/>
+      <w:lvlText w:val=""/>
+      <w:lvlJc w:val="left"/>
+      <w:pPr>
+        <w:tabs>
+          <w:tab w:val="num" w:pos="6480"/>
+        </w:tabs>
+        <w:ind w:left="6480" w:hanging="360"/>
+      </w:pPr>
+      <w:rPr>
+        <w:rFonts w:ascii="Wingdings" w:hAnsi="Wingdings" w:hint="default"/>
+        <w:sz w:val="20"/>
       </w:rPr>
     </w:lvl>
   </w:abstractNum>
@@ -578,13 +1216,62 @@
     <w:abstractNumId w:val="2"/>
   </w:num>
   <w:num w:numId="2" w16cid:durableId="1227304477">
-    <w:abstractNumId w:val="3"/>
+    <w:abstractNumId w:val="4"/>
   </w:num>
   <w:num w:numId="3" w16cid:durableId="1478716546">
     <w:abstractNumId w:val="0"/>
   </w:num>
   <w:num w:numId="4" w16cid:durableId="616452151">
     <w:abstractNumId w:val="1"/>
+  </w:num>
+  <w:num w:numId="5" w16cid:durableId="1185752310">
+    <w:abstractNumId w:val="6"/>
+  </w:num>
+  <w:num w:numId="6" w16cid:durableId="871386219">
+    <w:abstractNumId w:val="6"/>
+    <w:lvlOverride w:ilvl="1">
+      <w:lvl w:ilvl="1">
+        <w:numFmt w:val="bullet"/>
+        <w:lvlText w:val=""/>
+        <w:lvlJc w:val="left"/>
+        <w:pPr>
+          <w:tabs>
+            <w:tab w:val="num" w:pos="1440"/>
+          </w:tabs>
+          <w:ind w:left="1440" w:hanging="360"/>
+        </w:pPr>
+        <w:rPr>
+          <w:rFonts w:ascii="Symbol" w:hAnsi="Symbol" w:hint="default"/>
+          <w:sz w:val="20"/>
+        </w:rPr>
+      </w:lvl>
+    </w:lvlOverride>
+  </w:num>
+  <w:num w:numId="7" w16cid:durableId="1818036382">
+    <w:abstractNumId w:val="6"/>
+    <w:lvlOverride w:ilvl="1">
+      <w:lvl w:ilvl="1">
+        <w:numFmt w:val="bullet"/>
+        <w:lvlText w:val=""/>
+        <w:lvlJc w:val="left"/>
+        <w:pPr>
+          <w:tabs>
+            <w:tab w:val="num" w:pos="1440"/>
+          </w:tabs>
+          <w:ind w:left="1440" w:hanging="360"/>
+        </w:pPr>
+        <w:rPr>
+          <w:rFonts w:ascii="Symbol" w:hAnsi="Symbol" w:hint="default"/>
+          <w:sz w:val="20"/>
+        </w:rPr>
+      </w:lvl>
+    </w:lvlOverride>
+  </w:num>
+  <w:num w:numId="8" w16cid:durableId="763574982">
+    <w:abstractNumId w:val="5"/>
+  </w:num>
+  <w:num w:numId="9" w16cid:durableId="2086339393">
+    <w:abstractNumId w:val="3"/>
   </w:num>
 </w:numbering>
 </file>
@@ -1103,6 +1790,24 @@
       <w:szCs w:val="26"/>
     </w:rPr>
   </w:style>
+  <w:style w:type="paragraph" w:styleId="NormalWeb">
+    <w:name w:val="Normal (Web)"/>
+    <w:basedOn w:val="Normal"/>
+    <w:uiPriority w:val="99"/>
+    <w:semiHidden/>
+    <w:unhideWhenUsed/>
+    <w:rsid w:val="00F52532"/>
+    <w:pPr>
+      <w:spacing w:before="100" w:beforeAutospacing="1" w:after="100" w:afterAutospacing="1" w:line="240" w:lineRule="auto"/>
+    </w:pPr>
+    <w:rPr>
+      <w:rFonts w:ascii="Times New Roman" w:eastAsia="Times New Roman" w:hAnsi="Times New Roman" w:cs="Times New Roman"/>
+      <w:kern w:val="0"/>
+      <w:sz w:val="24"/>
+      <w:szCs w:val="24"/>
+      <w14:ligatures w14:val="none"/>
+    </w:rPr>
+  </w:style>
 </w:styles>
 </file>
 

</xml_diff>